<commit_message>
Interpretation of alpha and gamma added
</commit_message>
<xml_diff>
--- a/doc/word/reportTemplat_docx(formeleditor)e.docx
+++ b/doc/word/reportTemplat_docx(formeleditor)e.docx
@@ -1,6 +1,6 @@
 
 <file path=word/document.xml><?xml version="1.0" encoding="utf-8"?>
-<w:document xmlns:wpc="http://schemas.microsoft.com/office/word/2010/wordprocessingCanvas" xmlns:mc="http://schemas.openxmlformats.org/markup-compatibility/2006" xmlns:o="urn:schemas-microsoft-com:office:office" xmlns:r="http://schemas.openxmlformats.org/officeDocument/2006/relationships" xmlns:m="http://schemas.openxmlformats.org/officeDocument/2006/math" xmlns:v="urn:schemas-microsoft-com:vml" xmlns:wp14="http://schemas.microsoft.com/office/word/2010/wordprocessingDrawing" xmlns:wp="http://schemas.openxmlformats.org/drawingml/2006/wordprocessingDrawing" xmlns:w10="urn:schemas-microsoft-com:office:word" xmlns:w="http://schemas.openxmlformats.org/wordprocessingml/2006/main" xmlns:w14="http://schemas.microsoft.com/office/word/2010/wordml" xmlns:wpg="http://schemas.microsoft.com/office/word/2010/wordprocessingGroup" xmlns:wpi="http://schemas.microsoft.com/office/word/2010/wordprocessingInk" xmlns:wne="http://schemas.microsoft.com/office/word/2006/wordml" xmlns:wps="http://schemas.microsoft.com/office/word/2010/wordprocessingShape" mc:Ignorable="w14 wp14">
+<w:document xmlns:wpc="http://schemas.microsoft.com/office/word/2010/wordprocessingCanvas" xmlns:mo="http://schemas.microsoft.com/office/mac/office/2008/main" xmlns:mc="http://schemas.openxmlformats.org/markup-compatibility/2006" xmlns:mv="urn:schemas-microsoft-com:mac:vml" xmlns:o="urn:schemas-microsoft-com:office:office" xmlns:r="http://schemas.openxmlformats.org/officeDocument/2006/relationships" xmlns:m="http://schemas.openxmlformats.org/officeDocument/2006/math" xmlns:v="urn:schemas-microsoft-com:vml" xmlns:wp14="http://schemas.microsoft.com/office/word/2010/wordprocessingDrawing" xmlns:wp="http://schemas.openxmlformats.org/drawingml/2006/wordprocessingDrawing" xmlns:w10="urn:schemas-microsoft-com:office:word" xmlns:w="http://schemas.openxmlformats.org/wordprocessingml/2006/main" xmlns:w14="http://schemas.microsoft.com/office/word/2010/wordml" xmlns:wpg="http://schemas.microsoft.com/office/word/2010/wordprocessingGroup" xmlns:wpi="http://schemas.microsoft.com/office/word/2010/wordprocessingInk" xmlns:wne="http://schemas.microsoft.com/office/word/2006/wordml" xmlns:wps="http://schemas.microsoft.com/office/word/2010/wordprocessingShape" mc:Ignorable="w14 wp14">
   <w:body>
     <w:p>
       <w:pPr>
@@ -29,10 +29,10 @@
         <w:rPr>
           <w:rFonts w:ascii="Arial" w:hAnsi="Arial"/>
           <w:noProof/>
-          <w:lang w:val="de-CH" w:eastAsia="de-CH"/>
+          <w:lang w:val="en-US"/>
         </w:rPr>
         <w:drawing>
-          <wp:inline distT="0" distB="0" distL="0" distR="0">
+          <wp:inline distT="0" distB="0" distL="0" distR="0" wp14:anchorId="0BA4DDDD" wp14:editId="4EE02819">
             <wp:extent cx="1971675" cy="495300"/>
             <wp:effectExtent l="0" t="0" r="9525" b="0"/>
             <wp:docPr id="1" name="Bild 1" descr="ETHlogo"/>
@@ -213,10 +213,10 @@
           <w:insideH w:val="single" w:sz="4" w:space="0" w:color="auto"/>
           <w:insideV w:val="single" w:sz="4" w:space="0" w:color="auto"/>
         </w:tblBorders>
-        <w:tblLook w:val="00BF" w:firstRow="1" w:lastRow="0" w:firstColumn="1" w:lastColumn="0" w:noHBand="0" w:noVBand="0"/>
+        <w:tblLook w:val="00A0" w:firstRow="1" w:lastRow="0" w:firstColumn="1" w:lastColumn="0" w:noHBand="0" w:noVBand="0"/>
       </w:tblPr>
       <w:tblGrid>
-        <w:gridCol w:w="3631"/>
+        <w:gridCol w:w="6913"/>
       </w:tblGrid>
       <w:tr>
         <w:trPr>
@@ -228,38 +228,17 @@
           </w:tcPr>
           <w:p>
             <w:pPr>
-              <w:jc w:val="center"/>
               <w:rPr>
                 <w:rFonts w:ascii="Arial" w:hAnsi="Arial"/>
                 <w:sz w:val="48"/>
-                <w:lang w:bidi="ar-SA"/>
               </w:rPr>
             </w:pPr>
             <w:r>
               <w:rPr>
                 <w:rFonts w:ascii="Arial" w:hAnsi="Arial"/>
                 <w:sz w:val="48"/>
-                <w:lang w:bidi="ar-SA"/>
               </w:rPr>
-              <w:t>Insert Title Here</w:t>
-            </w:r>
-          </w:p>
-          <w:p>
-            <w:pPr>
-              <w:jc w:val="center"/>
-              <w:rPr>
-                <w:rFonts w:ascii="Arial" w:hAnsi="Arial"/>
-                <w:sz w:val="48"/>
-                <w:lang w:bidi="ar-SA"/>
-              </w:rPr>
-            </w:pPr>
-            <w:r>
-              <w:rPr>
-                <w:rFonts w:ascii="Arial" w:hAnsi="Arial"/>
-                <w:sz w:val="48"/>
-                <w:lang w:bidi="ar-SA"/>
-              </w:rPr>
-              <w:t>…</w:t>
+              <w:t>Predator-Prey Swarming Model</w:t>
             </w:r>
           </w:p>
         </w:tc>
@@ -793,7 +772,7 @@
     <w:tbl>
       <w:tblPr>
         <w:tblW w:w="0" w:type="auto"/>
-        <w:tblLook w:val="00BF" w:firstRow="1" w:lastRow="0" w:firstColumn="1" w:lastColumn="0" w:noHBand="0" w:noVBand="0"/>
+        <w:tblLook w:val="00A0" w:firstRow="1" w:lastRow="0" w:firstColumn="1" w:lastColumn="0" w:noHBand="0" w:noVBand="0"/>
       </w:tblPr>
       <w:tblGrid>
         <w:gridCol w:w="4428"/>
@@ -809,13 +788,11 @@
               <w:jc w:val="center"/>
               <w:rPr>
                 <w:rFonts w:ascii="Arial" w:hAnsi="Arial"/>
-                <w:lang w:bidi="ar-SA"/>
               </w:rPr>
             </w:pPr>
             <w:r>
               <w:rPr>
                 <w:rFonts w:ascii="Arial" w:hAnsi="Arial"/>
-                <w:lang w:bidi="ar-SA"/>
               </w:rPr>
               <w:t>Name 1</w:t>
             </w:r>
@@ -830,13 +807,11 @@
               <w:jc w:val="center"/>
               <w:rPr>
                 <w:rFonts w:ascii="Arial" w:hAnsi="Arial"/>
-                <w:lang w:bidi="ar-SA"/>
               </w:rPr>
             </w:pPr>
             <w:r>
               <w:rPr>
                 <w:rFonts w:ascii="Arial" w:hAnsi="Arial"/>
-                <w:lang w:bidi="ar-SA"/>
               </w:rPr>
               <w:t>Name 2</w:t>
             </w:r>
@@ -880,7 +855,7 @@
     </w:p>
     <w:p>
       <w:pPr>
-        <w:pStyle w:val="berschrift1"/>
+        <w:pStyle w:val="Heading1"/>
       </w:pPr>
       <w:r>
         <w:br w:type="page"/>
@@ -899,7 +874,7 @@
     </w:p>
     <w:p>
       <w:pPr>
-        <w:pStyle w:val="berschrift1"/>
+        <w:pStyle w:val="Heading1"/>
         <w:spacing w:before="0" w:after="0"/>
       </w:pPr>
       <w:r>
@@ -945,7 +920,61 @@
         <w:rPr>
           <w:rFonts w:ascii="Arial" w:hAnsi="Arial" w:cs="Helvetica"/>
         </w:rPr>
-        <w:t>This paper examines the predator-prey swarming model published by Vladimir Zhdakin and J. C. Sprott in 2010. Firstly the model is explained and all of its variations are mentioned. Then the results that got published in the paper mentioned above are compared to the new created results to check if the new implementation fits the one made by V. Zhdakin and J. C. Sprott.</w:t>
+        <w:t>In this paper we examine</w:t>
+      </w:r>
+      <w:r>
+        <w:rPr>
+          <w:rFonts w:ascii="Arial" w:hAnsi="Arial" w:cs="Helvetica"/>
+        </w:rPr>
+        <w:t xml:space="preserve"> the predator-prey swarming model published by Vladimir Zhdakin an</w:t>
+      </w:r>
+      <w:r>
+        <w:rPr>
+          <w:rFonts w:ascii="Arial" w:hAnsi="Arial" w:cs="Helvetica"/>
+        </w:rPr>
+        <w:t xml:space="preserve">d J. C. Sprott in 2010. Firstly, we explain </w:t>
+      </w:r>
+      <w:r>
+        <w:rPr>
+          <w:rFonts w:ascii="Arial" w:hAnsi="Arial" w:cs="Helvetica"/>
+        </w:rPr>
+        <w:t xml:space="preserve">the </w:t>
+      </w:r>
+      <w:r>
+        <w:rPr>
+          <w:rFonts w:ascii="Arial" w:hAnsi="Arial" w:cs="Helvetica"/>
+        </w:rPr>
+        <w:t xml:space="preserve">model </w:t>
+      </w:r>
+      <w:r>
+        <w:rPr>
+          <w:rFonts w:ascii="Arial" w:hAnsi="Arial" w:cs="Helvetica"/>
+        </w:rPr>
+        <w:t xml:space="preserve">and </w:t>
+      </w:r>
+      <w:r>
+        <w:rPr>
+          <w:rFonts w:ascii="Arial" w:hAnsi="Arial" w:cs="Helvetica"/>
+        </w:rPr>
+        <w:t xml:space="preserve">mention </w:t>
+      </w:r>
+      <w:r>
+        <w:rPr>
+          <w:rFonts w:ascii="Arial" w:hAnsi="Arial" w:cs="Helvetica"/>
+        </w:rPr>
+        <w:t xml:space="preserve">all of its variations. Then </w:t>
+      </w:r>
+      <w:r>
+        <w:rPr>
+          <w:rFonts w:ascii="Arial" w:hAnsi="Arial" w:cs="Helvetica"/>
+        </w:rPr>
+        <w:t xml:space="preserve">we compare </w:t>
+      </w:r>
+      <w:r>
+        <w:rPr>
+          <w:rFonts w:ascii="Arial" w:hAnsi="Arial" w:cs="Helvetica"/>
+        </w:rPr>
+        <w:t>the results that got published in the paper mentioned above to the new created results to check if the new implementation fits the one made by V. Zhdakin and J. C. Sprott.</w:t>
       </w:r>
     </w:p>
     <w:p>
@@ -976,7 +1005,43 @@
         <w:rPr>
           <w:rFonts w:ascii="Arial" w:hAnsi="Arial" w:cs="Helvetica"/>
         </w:rPr>
-        <w:t>Next it discusses how each parameter of the model influences the results, how they should be interpreted and there is an explanation of how they are connected.</w:t>
+        <w:t xml:space="preserve">Next </w:t>
+      </w:r>
+      <w:r>
+        <w:rPr>
+          <w:rFonts w:ascii="Arial" w:hAnsi="Arial" w:cs="Helvetica"/>
+        </w:rPr>
+        <w:t>we discuss</w:t>
+      </w:r>
+      <w:r>
+        <w:rPr>
+          <w:rFonts w:ascii="Arial" w:hAnsi="Arial" w:cs="Helvetica"/>
+        </w:rPr>
+        <w:t xml:space="preserve"> how each parameter of the model influences the results, how </w:t>
+      </w:r>
+      <w:r>
+        <w:rPr>
+          <w:rFonts w:ascii="Arial" w:hAnsi="Arial" w:cs="Helvetica"/>
+        </w:rPr>
+        <w:t>the parameters</w:t>
+      </w:r>
+      <w:r>
+        <w:rPr>
+          <w:rFonts w:ascii="Arial" w:hAnsi="Arial" w:cs="Helvetica"/>
+        </w:rPr>
+        <w:t xml:space="preserve"> should be interpreted and there is an explan</w:t>
+      </w:r>
+      <w:r>
+        <w:rPr>
+          <w:rFonts w:ascii="Arial" w:hAnsi="Arial" w:cs="Helvetica"/>
+        </w:rPr>
+        <w:t>ation of how they relate to each other</w:t>
+      </w:r>
+      <w:r>
+        <w:rPr>
+          <w:rFonts w:ascii="Arial" w:hAnsi="Arial" w:cs="Helvetica"/>
+        </w:rPr>
+        <w:t>.</w:t>
       </w:r>
     </w:p>
     <w:p>
@@ -1007,7 +1072,19 @@
         <w:rPr>
           <w:rFonts w:ascii="Arial" w:hAnsi="Arial" w:cs="Helvetica"/>
         </w:rPr>
-        <w:t>Another important point is the question which parameters deliver the most realistic results. It is determined what range the parameters should be chosen to create a simulation as close to the real world as the model allows.</w:t>
+        <w:t>Another important point is the question which parameters deliver the most realistic results</w:t>
+      </w:r>
+      <w:r>
+        <w:rPr>
+          <w:rFonts w:ascii="Arial" w:hAnsi="Arial" w:cs="Helvetica"/>
+        </w:rPr>
+        <w:t>. We determine</w:t>
+      </w:r>
+      <w:r>
+        <w:rPr>
+          <w:rFonts w:ascii="Arial" w:hAnsi="Arial" w:cs="Helvetica"/>
+        </w:rPr>
+        <w:t xml:space="preserve"> what range the parameters should be chosen to create a simulation as close to the real world as the model allows.</w:t>
       </w:r>
     </w:p>
     <w:p>
@@ -1038,19 +1115,31 @@
         <w:rPr>
           <w:rFonts w:ascii="Arial" w:hAnsi="Arial" w:cs="Helvetica"/>
         </w:rPr>
-        <w:t>At last there is discussed which aspects of swarming and hunting behaviours of fishes are fulfilled and which are not.</w:t>
-      </w:r>
-    </w:p>
-    <w:p>
-      <w:pPr>
-        <w:rPr>
-          <w:rFonts w:ascii="Arial" w:hAnsi="Arial"/>
-        </w:rPr>
-      </w:pPr>
-    </w:p>
-    <w:p>
-      <w:pPr>
-        <w:pStyle w:val="berschrift1"/>
+        <w:t xml:space="preserve">At last </w:t>
+      </w:r>
+      <w:r>
+        <w:rPr>
+          <w:rFonts w:ascii="Arial" w:hAnsi="Arial" w:cs="Helvetica"/>
+        </w:rPr>
+        <w:t>we discuss</w:t>
+      </w:r>
+      <w:r>
+        <w:rPr>
+          <w:rFonts w:ascii="Arial" w:hAnsi="Arial" w:cs="Helvetica"/>
+        </w:rPr>
+        <w:t xml:space="preserve"> which aspects of swarming and hunting behaviours of fishes are fulfilled and which are not.</w:t>
+      </w:r>
+    </w:p>
+    <w:p>
+      <w:pPr>
+        <w:rPr>
+          <w:rFonts w:ascii="Arial" w:hAnsi="Arial"/>
+        </w:rPr>
+      </w:pPr>
+    </w:p>
+    <w:p>
+      <w:pPr>
+        <w:pStyle w:val="Heading1"/>
         <w:rPr>
           <w:sz w:val="24"/>
         </w:rPr>
@@ -1058,7 +1147,7 @@
     </w:p>
     <w:p>
       <w:pPr>
-        <w:pStyle w:val="berschrift1"/>
+        <w:pStyle w:val="Heading1"/>
         <w:spacing w:before="0"/>
       </w:pPr>
       <w:r>
@@ -1107,7 +1196,7 @@
     </w:p>
     <w:p>
       <w:pPr>
-        <w:pStyle w:val="berschrift1"/>
+        <w:pStyle w:val="Heading1"/>
       </w:pPr>
       <w:r>
         <w:t>Introduction and Motivations</w:t>
@@ -1142,25 +1231,7 @@
         <w:rPr>
           <w:rFonts w:ascii="Arial" w:hAnsi="Arial"/>
         </w:rPr>
-        <w:t>move</w:t>
-      </w:r>
-      <w:r>
-        <w:rPr>
-          <w:rFonts w:ascii="Arial" w:hAnsi="Arial"/>
-        </w:rPr>
-        <w:t>s as a unit to</w:t>
-      </w:r>
-      <w:r>
-        <w:rPr>
-          <w:rFonts w:ascii="Arial" w:hAnsi="Arial"/>
-        </w:rPr>
-        <w:t xml:space="preserve"> minimize </w:t>
-      </w:r>
-      <w:r>
-        <w:rPr>
-          <w:rFonts w:ascii="Arial" w:hAnsi="Arial"/>
-        </w:rPr>
-        <w:t xml:space="preserve">every </w:t>
+        <w:t xml:space="preserve">moves as a unit to minimize every </w:t>
       </w:r>
       <w:r>
         <w:rPr>
@@ -1172,13 +1243,7 @@
         <w:rPr>
           <w:rFonts w:ascii="Arial" w:hAnsi="Arial"/>
         </w:rPr>
-        <w:t xml:space="preserve"> risk </w:t>
-      </w:r>
-      <w:r>
-        <w:rPr>
-          <w:rFonts w:ascii="Arial" w:hAnsi="Arial"/>
-        </w:rPr>
-        <w:t xml:space="preserve">of getting killed. </w:t>
+        <w:t xml:space="preserve"> risk of getting killed. </w:t>
       </w:r>
       <w:r>
         <w:rPr>
@@ -1214,12 +1279,31 @@
         <w:rPr>
           <w:rFonts w:ascii="Arial" w:hAnsi="Arial"/>
         </w:rPr>
-        <w:t>that tries to reproduce the movement by only using forces between the agents.</w:t>
-      </w:r>
-    </w:p>
-    <w:p>
-      <w:pPr>
-        <w:pStyle w:val="berschrift1"/>
+        <w:t xml:space="preserve">that tries to reproduce the movement by only </w:t>
+      </w:r>
+      <w:r>
+        <w:rPr>
+          <w:rFonts w:ascii="Arial" w:hAnsi="Arial"/>
+        </w:rPr>
+        <w:t xml:space="preserve">using forces between the agents and friction. </w:t>
+      </w:r>
+    </w:p>
+    <w:p>
+      <w:pPr>
+        <w:rPr>
+          <w:rFonts w:ascii="Arial" w:hAnsi="Arial"/>
+        </w:rPr>
+      </w:pPr>
+      <w:r>
+        <w:rPr>
+          <w:rFonts w:ascii="Arial" w:hAnsi="Arial"/>
+        </w:rPr>
+        <w:t>…</w:t>
+      </w:r>
+    </w:p>
+    <w:p>
+      <w:pPr>
+        <w:pStyle w:val="Heading1"/>
       </w:pPr>
       <w:r>
         <w:t>Description of the Model</w:t>
@@ -1235,13 +1319,7 @@
         <w:rPr>
           <w:rFonts w:ascii="Arial" w:hAnsi="Arial" w:cs="Arial"/>
         </w:rPr>
-        <w:t>The model</w:t>
-      </w:r>
-      <w:r>
-        <w:rPr>
-          <w:rFonts w:ascii="Arial" w:hAnsi="Arial" w:cs="Arial"/>
-        </w:rPr>
-        <w:t xml:space="preserve"> consists of two agents, predators and preys. They are both simulated on a two </w:t>
+        <w:t xml:space="preserve">The model consists of two agents, predators and preys. They are both simulated on a two </w:t>
       </w:r>
       <w:r>
         <w:rPr>
@@ -1347,6 +1425,7 @@
         <w:rPr>
           <w:rFonts w:ascii="Arial" w:hAnsi="Arial" w:cs="Arial"/>
         </w:rPr>
+        <w:lastRenderedPageBreak/>
         <w:t>This model will use three different forces between predator pairs</w:t>
       </w:r>
       <w:r>
@@ -1377,14 +1456,7 @@
         <w:rPr>
           <w:rFonts w:ascii="Arial" w:hAnsi="Arial" w:cs="Arial"/>
         </w:rPr>
-        <w:t xml:space="preserve">teraction between predators what will simulate </w:t>
-      </w:r>
-      <w:r>
-        <w:rPr>
-          <w:rFonts w:ascii="Arial" w:hAnsi="Arial" w:cs="Arial"/>
-        </w:rPr>
-        <w:lastRenderedPageBreak/>
-        <w:t>attackers which do not hunt or interact with each other. Second is an attractive force between the predators so they can form a group of predators to chase the swarm. Thirdly this paper will explore a repulsive force between the predators. This could be a model of predators trying to attack a swarm from different sides to confuse them.</w:t>
+        <w:t>teraction between predators what will simulate attackers which do not hunt or interact with each other. Second is an attractive force between the predators so they can form a group of predators to chase the swarm. Thirdly this paper will explore a repulsive force between the predators. This could be a model of predators trying to attack a swarm from different sides to confuse them.</w:t>
       </w:r>
       <w:r>
         <w:rPr>
@@ -1468,25 +1540,7 @@
             <w:rPr>
               <w:rFonts w:ascii="Cambria Math" w:hAnsi="Cambria Math" w:cs="Arial"/>
             </w:rPr>
-            <m:t>f</m:t>
-          </m:r>
-          <m:r>
-            <w:rPr>
-              <w:rFonts w:ascii="Cambria Math" w:hAnsi="Cambria Math" w:cs="Arial"/>
-            </w:rPr>
-            <m:t>ij</m:t>
-          </m:r>
-          <m:r>
-            <w:rPr>
-              <w:rFonts w:ascii="Cambria Math" w:hAnsi="Cambria Math" w:cs="Arial"/>
-            </w:rPr>
-            <m:t>=</m:t>
-          </m:r>
-          <m:r>
-            <w:rPr>
-              <w:rFonts w:ascii="Cambria Math" w:hAnsi="Cambria Math" w:cs="Arial"/>
-            </w:rPr>
-            <m:t>ri</m:t>
+            <m:t>fij=ri</m:t>
           </m:r>
           <m:sSup>
             <m:sSupPr>
@@ -1559,19 +1613,7 @@
             <w:rPr>
               <w:rFonts w:ascii="Cambria Math" w:hAnsi="Cambria Math" w:cs="Arial"/>
             </w:rPr>
-            <m:t>g</m:t>
-          </m:r>
-          <m:r>
-            <w:rPr>
-              <w:rFonts w:ascii="Cambria Math" w:hAnsi="Cambria Math" w:cs="Arial"/>
-            </w:rPr>
-            <m:t>ij</m:t>
-          </m:r>
-          <m:r>
-            <w:rPr>
-              <w:rFonts w:ascii="Cambria Math" w:hAnsi="Cambria Math" w:cs="Arial"/>
-            </w:rPr>
-            <m:t>=ri</m:t>
+            <m:t>gij=ri</m:t>
           </m:r>
           <m:sSup>
             <m:sSupPr>
@@ -1605,13 +1647,7 @@
                     <w:rPr>
                       <w:rFonts w:ascii="Cambria Math" w:hAnsi="Cambria Math" w:cs="Arial"/>
                     </w:rPr>
-                    <m:t>α</m:t>
-                  </m:r>
-                  <m:r>
-                    <w:rPr>
-                      <w:rFonts w:ascii="Cambria Math" w:hAnsi="Cambria Math" w:cs="Arial"/>
-                    </w:rPr>
-                    <m:t>-1</m:t>
+                    <m:t>α-1</m:t>
                   </m:r>
                 </m:e>
               </m:d>
@@ -1890,49 +1926,817 @@
         </w:rPr>
         <w:t>. The first sum adds all forces acting on prey i due to all other preys (except i). The second adds all forces acting on prey i due to all predators minus the friction of the prey.</w:t>
       </w:r>
+    </w:p>
+    <w:p>
+      <w:pPr>
+        <w:rPr>
+          <w:rFonts w:ascii="Arial" w:hAnsi="Arial" w:cs="Arial"/>
+        </w:rPr>
+      </w:pPr>
+    </w:p>
+    <w:p>
+      <w:pPr>
+        <w:pStyle w:val="Heading1"/>
+      </w:pPr>
+      <w:r>
+        <w:t>Implementation</w:t>
+      </w:r>
+    </w:p>
+    <w:p>
+      <w:pPr>
+        <w:rPr>
+          <w:rFonts w:ascii="Arial" w:hAnsi="Arial"/>
+        </w:rPr>
+      </w:pPr>
+    </w:p>
+    <w:p>
+      <w:pPr>
+        <w:pStyle w:val="Heading1"/>
+      </w:pPr>
+      <w:r>
+        <w:t xml:space="preserve">// </w:t>
+      </w:r>
+      <w:r>
+        <w:t>Simulation Results and Discussion</w:t>
+      </w:r>
+    </w:p>
+    <w:p>
+      <w:pPr>
+        <w:rPr>
+          <w:rFonts w:ascii="Arial" w:hAnsi="Arial"/>
+        </w:rPr>
+      </w:pPr>
+    </w:p>
+    <w:p>
+      <w:pPr>
+        <w:pStyle w:val="Heading1"/>
+      </w:pPr>
+      <w:r>
+        <w:t>Interpretation of the parameters</w:t>
+      </w:r>
+    </w:p>
+    <w:p>
+      <w:pPr>
+        <w:rPr>
+          <w:rFonts w:ascii="Arial" w:hAnsi="Arial"/>
+        </w:rPr>
+      </w:pPr>
+      <w:r>
+        <w:rPr>
+          <w:rFonts w:ascii="Arial" w:hAnsi="Arial"/>
+        </w:rPr>
+        <w:t>Here we discuss t</w:t>
+      </w:r>
+      <w:r>
+        <w:rPr>
+          <w:rFonts w:ascii="Arial" w:hAnsi="Arial"/>
+        </w:rPr>
+        <w:t>he</w:t>
+      </w:r>
+      <w:r>
+        <w:rPr>
+          <w:rFonts w:ascii="Arial" w:hAnsi="Arial"/>
+        </w:rPr>
+        <w:t xml:space="preserve"> different parameters that appear in the</w:t>
+      </w:r>
+      <w:r>
+        <w:rPr>
+          <w:rFonts w:ascii="Arial" w:hAnsi="Arial"/>
+        </w:rPr>
+        <w:t xml:space="preserve"> model</w:t>
+      </w:r>
+      <w:r>
+        <w:rPr>
+          <w:rFonts w:ascii="Arial" w:hAnsi="Arial"/>
+        </w:rPr>
+        <w:t xml:space="preserve">. </w:t>
+      </w:r>
+      <w:r>
+        <w:rPr>
+          <w:rFonts w:ascii="Arial" w:hAnsi="Arial"/>
+        </w:rPr>
+        <w:t xml:space="preserve">We figure </w:t>
+      </w:r>
+      <w:r>
+        <w:rPr>
+          <w:rFonts w:ascii="Arial" w:hAnsi="Arial"/>
+        </w:rPr>
+        <w:t>out how to interpret them and how to choose them to get a realistic simulation.</w:t>
+      </w:r>
+    </w:p>
+    <w:p>
+      <w:pPr>
+        <w:rPr>
+          <w:rFonts w:ascii="Arial" w:hAnsi="Arial"/>
+        </w:rPr>
+      </w:pPr>
+    </w:p>
+    <w:p>
+      <w:pPr>
+        <w:rPr>
+          <w:rFonts w:ascii="Arial" w:hAnsi="Arial"/>
+          <w:b/>
+          <w:sz w:val="28"/>
+          <w:szCs w:val="28"/>
+        </w:rPr>
+      </w:pPr>
+      <w:r>
+        <w:rPr>
+          <w:rFonts w:ascii="Arial" w:hAnsi="Arial"/>
+          <w:b/>
+          <w:sz w:val="28"/>
+          <w:szCs w:val="28"/>
+        </w:rPr>
+        <w:t>The motion parameters α &amp; γ</w:t>
+      </w:r>
+    </w:p>
+    <w:p>
+      <w:pPr>
+        <w:rPr>
+          <w:rFonts w:ascii="Arial" w:hAnsi="Arial"/>
+        </w:rPr>
+      </w:pPr>
+      <w:r>
+        <w:rPr>
+          <w:rFonts w:ascii="Arial" w:hAnsi="Arial"/>
+        </w:rPr>
+        <w:t xml:space="preserve">These two parameters define </w:t>
+      </w:r>
+      <w:r>
+        <w:rPr>
+          <w:rFonts w:ascii="Arial" w:hAnsi="Arial"/>
+        </w:rPr>
+        <w:t>two of the</w:t>
+      </w:r>
+      <w:r>
+        <w:rPr>
+          <w:rFonts w:ascii="Arial" w:hAnsi="Arial"/>
+        </w:rPr>
+        <w:t xml:space="preserve"> forces that apply to the agents.</w:t>
+      </w:r>
+      <w:r>
+        <w:rPr>
+          <w:rFonts w:ascii="Arial" w:hAnsi="Arial"/>
+        </w:rPr>
+        <w:t xml:space="preserve"> </w:t>
+      </w:r>
+      <w:r>
+        <w:rPr>
+          <w:rFonts w:ascii="Arial" w:hAnsi="Arial"/>
+        </w:rPr>
+        <w:t>γ</w:t>
+      </w:r>
+      <w:r>
+        <w:rPr>
+          <w:rFonts w:ascii="Arial" w:hAnsi="Arial"/>
+        </w:rPr>
+        <w:t xml:space="preserve"> defines the attractive force and</w:t>
+      </w:r>
+      <w:r>
+        <w:rPr>
+          <w:rFonts w:ascii="Arial" w:hAnsi="Arial"/>
+        </w:rPr>
+        <w:t xml:space="preserve"> α</w:t>
+      </w:r>
+      <w:r>
+        <w:rPr>
+          <w:rFonts w:ascii="Arial" w:hAnsi="Arial"/>
+        </w:rPr>
+        <w:t xml:space="preserve"> defines the repulsive force.</w:t>
+      </w:r>
+    </w:p>
+    <w:p>
+      <w:pPr>
+        <w:rPr>
+          <w:rFonts w:ascii="Arial" w:hAnsi="Arial"/>
+        </w:rPr>
+      </w:pPr>
+    </w:p>
+    <w:p>
+      <w:pPr>
+        <w:rPr>
+          <w:rFonts w:ascii="Arial" w:hAnsi="Arial"/>
+        </w:rPr>
+      </w:pPr>
+      <w:r>
+        <w:rPr>
+          <w:rFonts w:ascii="Arial" w:hAnsi="Arial"/>
+        </w:rPr>
+        <w:t>The first thing to notice is that they have to be n</w:t>
+      </w:r>
+      <w:r>
+        <w:rPr>
+          <w:rFonts w:ascii="Arial" w:hAnsi="Arial"/>
+        </w:rPr>
+        <w:t xml:space="preserve">egative. To understand why, </w:t>
+      </w:r>
+      <w:r>
+        <w:rPr>
+          <w:rFonts w:ascii="Arial" w:hAnsi="Arial"/>
+        </w:rPr>
+        <w:t>w</w:t>
+      </w:r>
+      <w:r>
+        <w:rPr>
+          <w:rFonts w:ascii="Arial" w:hAnsi="Arial"/>
+        </w:rPr>
+        <w:t xml:space="preserve">e </w:t>
+      </w:r>
+      <w:r>
+        <w:rPr>
+          <w:rFonts w:ascii="Arial" w:hAnsi="Arial"/>
+        </w:rPr>
+        <w:t>have a</w:t>
+      </w:r>
+      <w:r>
+        <w:rPr>
+          <w:rFonts w:ascii="Arial" w:hAnsi="Arial"/>
+        </w:rPr>
+        <w:t xml:space="preserve"> look at two agents, for example two preys. It is clear that the force between </w:t>
+      </w:r>
+      <w:r>
+        <w:rPr>
+          <w:rFonts w:ascii="Arial" w:hAnsi="Arial"/>
+        </w:rPr>
+        <w:t>those two preys</w:t>
+      </w:r>
+      <w:r>
+        <w:rPr>
+          <w:rFonts w:ascii="Arial" w:hAnsi="Arial"/>
+        </w:rPr>
+        <w:t xml:space="preserve"> has to be </w:t>
+      </w:r>
+      <w:r>
+        <w:rPr>
+          <w:rFonts w:ascii="Arial" w:hAnsi="Arial"/>
+        </w:rPr>
+        <w:t>strong</w:t>
+      </w:r>
+      <w:r>
+        <w:rPr>
+          <w:rFonts w:ascii="Arial" w:hAnsi="Arial"/>
+        </w:rPr>
+        <w:t xml:space="preserve"> when they are close together; </w:t>
+      </w:r>
+      <m:oMath>
+        <m:r>
+          <w:rPr>
+            <w:rFonts w:ascii="Cambria Math" w:hAnsi="Cambria Math" w:cs="Arial"/>
+          </w:rPr>
+          <m:t>rij</m:t>
+        </m:r>
+      </m:oMath>
+      <w:r>
+        <w:rPr>
+          <w:rFonts w:ascii="Arial" w:hAnsi="Arial"/>
+        </w:rPr>
+        <w:t xml:space="preserve"> is </w:t>
+      </w:r>
+      <w:r>
+        <w:rPr>
+          <w:rFonts w:ascii="Arial" w:hAnsi="Arial"/>
+        </w:rPr>
+        <w:lastRenderedPageBreak/>
+        <w:t>smal</w:t>
+      </w:r>
+      <w:r>
+        <w:rPr>
+          <w:rFonts w:ascii="Arial" w:hAnsi="Arial"/>
+        </w:rPr>
+        <w:t xml:space="preserve">l, </w:t>
+      </w:r>
+      <w:r>
+        <w:rPr>
+          <w:rFonts w:ascii="Arial" w:hAnsi="Arial"/>
+        </w:rPr>
+        <w:t>and it has to be weak</w:t>
+      </w:r>
+      <w:r>
+        <w:rPr>
+          <w:rFonts w:ascii="Arial" w:hAnsi="Arial"/>
+        </w:rPr>
+        <w:t xml:space="preserve"> when they are far apart;</w:t>
+      </w:r>
+      <w:r>
+        <w:rPr>
+          <w:rFonts w:ascii="Arial" w:hAnsi="Arial"/>
+        </w:rPr>
+        <w:t xml:space="preserve"> </w:t>
+      </w:r>
+      <m:oMath>
+        <m:r>
+          <w:rPr>
+            <w:rFonts w:ascii="Cambria Math" w:hAnsi="Cambria Math" w:cs="Arial"/>
+          </w:rPr>
+          <m:t>rij</m:t>
+        </m:r>
+      </m:oMath>
+      <w:r>
+        <w:rPr>
+          <w:rFonts w:ascii="Arial" w:hAnsi="Arial"/>
+        </w:rPr>
+        <w:t xml:space="preserve"> is big. To achieve this, </w:t>
+      </w:r>
+      <w:r>
+        <w:rPr>
+          <w:rFonts w:ascii="Arial" w:hAnsi="Arial"/>
+        </w:rPr>
+        <w:t>we</w:t>
+      </w:r>
+      <w:r>
+        <w:rPr>
+          <w:rFonts w:ascii="Arial" w:hAnsi="Arial"/>
+        </w:rPr>
+        <w:t xml:space="preserve"> can simply </w:t>
+      </w:r>
+      <w:r>
+        <w:rPr>
+          <w:rFonts w:ascii="Arial" w:hAnsi="Arial"/>
+        </w:rPr>
+        <w:t>choose</w:t>
+      </w:r>
+      <w:r>
+        <w:rPr>
+          <w:rFonts w:ascii="Arial" w:hAnsi="Arial"/>
+        </w:rPr>
+        <w:t xml:space="preserve"> negative motion parameters.</w:t>
+      </w:r>
+    </w:p>
+    <w:p>
+      <w:pPr>
+        <w:rPr>
+          <w:rFonts w:ascii="Arial" w:hAnsi="Arial"/>
+        </w:rPr>
+      </w:pPr>
+    </w:p>
+    <w:p>
+      <w:pPr>
+        <w:rPr>
+          <w:rFonts w:ascii="Arial" w:hAnsi="Arial"/>
+        </w:rPr>
+      </w:pPr>
+      <w:r>
+        <w:rPr>
+          <w:rFonts w:ascii="Arial" w:hAnsi="Arial"/>
+        </w:rPr>
+        <w:t xml:space="preserve">The next observation is that </w:t>
+      </w:r>
+      <w:r>
+        <w:rPr>
+          <w:rFonts w:ascii="Arial" w:hAnsi="Arial"/>
+        </w:rPr>
+        <w:t>α has to be smaller than</w:t>
+      </w:r>
+      <w:r>
+        <w:rPr>
+          <w:rFonts w:ascii="Arial" w:hAnsi="Arial"/>
+        </w:rPr>
+        <w:t xml:space="preserve"> γ</w:t>
+      </w:r>
+      <w:r>
+        <w:rPr>
+          <w:rFonts w:ascii="Arial" w:hAnsi="Arial"/>
+        </w:rPr>
+        <w:t>. This follows from the fact that the agents should swarm. The attractive force has to be stronger than the repulsive force when agents are far apart. But when</w:t>
+      </w:r>
+      <w:r>
+        <w:rPr>
+          <w:rFonts w:ascii="Arial" w:hAnsi="Arial"/>
+        </w:rPr>
+        <w:t xml:space="preserve"> the</w:t>
+      </w:r>
+      <w:r>
+        <w:rPr>
+          <w:rFonts w:ascii="Arial" w:hAnsi="Arial"/>
+        </w:rPr>
+        <w:t xml:space="preserve"> agents get to</w:t>
+      </w:r>
+      <w:r>
+        <w:rPr>
+          <w:rFonts w:ascii="Arial" w:hAnsi="Arial"/>
+        </w:rPr>
+        <w:t>o</w:t>
+      </w:r>
+      <w:r>
+        <w:rPr>
+          <w:rFonts w:ascii="Arial" w:hAnsi="Arial"/>
+        </w:rPr>
+        <w:t xml:space="preserve"> close, the opposite situation </w:t>
+      </w:r>
+      <w:r>
+        <w:rPr>
+          <w:rFonts w:ascii="Arial" w:hAnsi="Arial"/>
+        </w:rPr>
+        <w:t>has to appear</w:t>
+      </w:r>
+      <w:r>
+        <w:rPr>
+          <w:rFonts w:ascii="Arial" w:hAnsi="Arial"/>
+        </w:rPr>
+        <w:t>. To prevent agents from swimming into each other, the repulsive force has to be stronger than the attractive force when agents are very close.</w:t>
+      </w:r>
+      <w:r>
+        <w:rPr>
+          <w:rFonts w:ascii="Arial" w:hAnsi="Arial"/>
+        </w:rPr>
+        <w:t xml:space="preserve"> Fortunately</w:t>
+      </w:r>
+      <w:r>
+        <w:rPr>
+          <w:rFonts w:ascii="Arial" w:hAnsi="Arial"/>
+        </w:rPr>
+        <w:t>,</w:t>
+      </w:r>
+      <w:r>
+        <w:rPr>
+          <w:rFonts w:ascii="Arial" w:hAnsi="Arial"/>
+        </w:rPr>
+        <w:t xml:space="preserve"> </w:t>
+      </w:r>
+      <w:r>
+        <w:rPr>
+          <w:rFonts w:ascii="Arial" w:hAnsi="Arial"/>
+        </w:rPr>
+        <w:t>choosing α to be smaller than γ and using them as exponents on the distance between the agents creates this exact situation</w:t>
+      </w:r>
+      <w:r>
+        <w:rPr>
+          <w:rFonts w:ascii="Arial" w:hAnsi="Arial"/>
+        </w:rPr>
+        <w:t>.</w:t>
+      </w:r>
+    </w:p>
+    <w:p>
+      <w:pPr>
+        <w:rPr>
+          <w:rFonts w:ascii="Arial" w:hAnsi="Arial"/>
+        </w:rPr>
+      </w:pPr>
+    </w:p>
+    <w:p>
+      <w:pPr>
+        <w:rPr>
+          <w:rFonts w:ascii="Arial" w:hAnsi="Arial"/>
+        </w:rPr>
+      </w:pPr>
+      <w:r>
+        <w:rPr>
+          <w:rFonts w:ascii="Arial" w:hAnsi="Arial"/>
+        </w:rPr>
+        <w:t>To find out how to choose the motion parameters to get a realistic result one examines two properties between them.</w:t>
+      </w:r>
+    </w:p>
+    <w:p>
+      <w:pPr>
+        <w:rPr>
+          <w:rFonts w:ascii="Arial" w:hAnsi="Arial"/>
+        </w:rPr>
+      </w:pPr>
+      <w:r>
+        <w:rPr>
+          <w:noProof/>
+          <w:lang w:val="en-US"/>
+        </w:rPr>
+        <w:drawing>
+          <wp:anchor distT="0" distB="0" distL="114300" distR="114300" simplePos="0" relativeHeight="251660288" behindDoc="0" locked="0" layoutInCell="1" allowOverlap="1" wp14:anchorId="3AF39752" wp14:editId="3D6614E2">
+            <wp:simplePos x="0" y="0"/>
+            <wp:positionH relativeFrom="column">
+              <wp:posOffset>3937635</wp:posOffset>
+            </wp:positionH>
+            <wp:positionV relativeFrom="paragraph">
+              <wp:posOffset>60325</wp:posOffset>
+            </wp:positionV>
+            <wp:extent cx="2245995" cy="1684655"/>
+            <wp:effectExtent l="0" t="0" r="0" b="0"/>
+            <wp:wrapTight wrapText="bothSides">
+              <wp:wrapPolygon edited="0">
+                <wp:start x="0" y="0"/>
+                <wp:lineTo x="0" y="21168"/>
+                <wp:lineTo x="21252" y="21168"/>
+                <wp:lineTo x="21252" y="0"/>
+                <wp:lineTo x="0" y="0"/>
+              </wp:wrapPolygon>
+            </wp:wrapTight>
+            <wp:docPr id="7" name="Picture 7" descr="Macintosh HD:Users:Jonas:Documents:MATLAB:AlphaGammaDistance.eps"/>
+            <wp:cNvGraphicFramePr>
+              <a:graphicFrameLocks xmlns:a="http://schemas.openxmlformats.org/drawingml/2006/main" noChangeAspect="1"/>
+            </wp:cNvGraphicFramePr>
+            <a:graphic xmlns:a="http://schemas.openxmlformats.org/drawingml/2006/main">
+              <a:graphicData uri="http://schemas.openxmlformats.org/drawingml/2006/picture">
+                <pic:pic xmlns:pic="http://schemas.openxmlformats.org/drawingml/2006/picture">
+                  <pic:nvPicPr>
+                    <pic:cNvPr id="0" name="Picture 6" descr="Macintosh HD:Users:Jonas:Documents:MATLAB:AlphaGammaDistance.eps"/>
+                    <pic:cNvPicPr>
+                      <a:picLocks noChangeAspect="1" noChangeArrowheads="1"/>
+                    </pic:cNvPicPr>
+                  </pic:nvPicPr>
+                  <pic:blipFill>
+                    <a:blip r:embed="rId7">
+                      <a:extLst>
+                        <a:ext uri="{28A0092B-C50C-407E-A947-70E740481C1C}">
+                          <a14:useLocalDpi xmlns:a14="http://schemas.microsoft.com/office/drawing/2010/main" val="0"/>
+                        </a:ext>
+                      </a:extLst>
+                    </a:blip>
+                    <a:srcRect/>
+                    <a:stretch>
+                      <a:fillRect/>
+                    </a:stretch>
+                  </pic:blipFill>
+                  <pic:spPr bwMode="auto">
+                    <a:xfrm>
+                      <a:off x="0" y="0"/>
+                      <a:ext cx="2245995" cy="1684655"/>
+                    </a:xfrm>
+                    <a:prstGeom prst="rect">
+                      <a:avLst/>
+                    </a:prstGeom>
+                    <a:noFill/>
+                    <a:ln>
+                      <a:noFill/>
+                    </a:ln>
+                    <a:extLst>
+                      <a:ext uri="{FAA26D3D-D897-4be2-8F04-BA451C77F1D7}">
+                        <ma14:placeholderFlag xmlns:ma14="http://schemas.microsoft.com/office/mac/drawingml/2011/main"/>
+                      </a:ext>
+                    </a:extLst>
+                  </pic:spPr>
+                </pic:pic>
+              </a:graphicData>
+            </a:graphic>
+            <wp14:sizeRelH relativeFrom="page">
+              <wp14:pctWidth>0</wp14:pctWidth>
+            </wp14:sizeRelH>
+            <wp14:sizeRelV relativeFrom="page">
+              <wp14:pctHeight>0</wp14:pctHeight>
+            </wp14:sizeRelV>
+          </wp:anchor>
+        </w:drawing>
+      </w:r>
+    </w:p>
+    <w:p>
+      <w:pPr>
+        <w:rPr>
+          <w:rFonts w:ascii="Arial" w:hAnsi="Arial"/>
+        </w:rPr>
+      </w:pPr>
+      <w:r>
+        <w:rPr>
+          <w:rFonts w:ascii="Arial" w:hAnsi="Arial"/>
+        </w:rPr>
+        <w:t xml:space="preserve">The first property is the difference between α and γ. The effect of </w:t>
+      </w:r>
+      <w:r>
+        <w:rPr>
+          <w:rFonts w:ascii="Arial" w:hAnsi="Arial"/>
+        </w:rPr>
+        <w:t>this difference can be seen on f</w:t>
+      </w:r>
+      <w:r>
+        <w:rPr>
+          <w:rFonts w:ascii="Arial" w:hAnsi="Arial"/>
+        </w:rPr>
+        <w:t>igure 1.</w:t>
+      </w:r>
+      <w:r>
+        <w:rPr>
+          <w:rFonts w:ascii="Arial" w:hAnsi="Arial"/>
+        </w:rPr>
+        <w:t xml:space="preserve"> F</w:t>
+      </w:r>
+      <w:r>
+        <w:rPr>
+          <w:rFonts w:ascii="Arial" w:hAnsi="Arial"/>
+        </w:rPr>
+        <w:t xml:space="preserve">igure 1 shows the total force on an agent by another agent in relation to their distance. </w:t>
+      </w:r>
+      <w:r>
+        <w:rPr>
+          <w:rFonts w:ascii="Arial" w:hAnsi="Arial"/>
+        </w:rPr>
+        <w:t>When the difference becomes greater the force peak, which is the highest point on a force curve, increases and the curve becomes less flat. This leads to a faster stabilization of the system. For realistic results, we fou</w:t>
+      </w:r>
+      <w:r>
+        <w:rPr>
+          <w:rFonts w:ascii="Arial" w:hAnsi="Arial"/>
+        </w:rPr>
+        <w:t>nd a difference of 1 to be best, because it provi</w:t>
+      </w:r>
+      <w:r>
+        <w:rPr>
+          <w:rFonts w:ascii="Arial" w:hAnsi="Arial"/>
+        </w:rPr>
+        <w:t>ded the most continuous result.</w:t>
+      </w:r>
+    </w:p>
+    <w:p>
+      <w:pPr>
+        <w:rPr>
+          <w:rFonts w:ascii="Arial" w:hAnsi="Arial"/>
+        </w:rPr>
+      </w:pPr>
+      <w:r>
+        <w:rPr>
+          <w:rFonts w:ascii="Arial" w:hAnsi="Arial"/>
+          <w:noProof/>
+          <w:lang w:val="en-US"/>
+        </w:rPr>
+        <w:drawing>
+          <wp:anchor distT="0" distB="0" distL="114300" distR="114300" simplePos="0" relativeHeight="251661312" behindDoc="0" locked="0" layoutInCell="1" allowOverlap="1" wp14:anchorId="22575EE0" wp14:editId="13E14B2C">
+            <wp:simplePos x="0" y="0"/>
+            <wp:positionH relativeFrom="column">
+              <wp:posOffset>3937635</wp:posOffset>
+            </wp:positionH>
+            <wp:positionV relativeFrom="paragraph">
+              <wp:posOffset>311785</wp:posOffset>
+            </wp:positionV>
+            <wp:extent cx="2245995" cy="1684655"/>
+            <wp:effectExtent l="0" t="0" r="0" b="0"/>
+            <wp:wrapTight wrapText="bothSides">
+              <wp:wrapPolygon edited="0">
+                <wp:start x="0" y="0"/>
+                <wp:lineTo x="0" y="21168"/>
+                <wp:lineTo x="21252" y="21168"/>
+                <wp:lineTo x="21252" y="0"/>
+                <wp:lineTo x="0" y="0"/>
+              </wp:wrapPolygon>
+            </wp:wrapTight>
+            <wp:docPr id="8" name="Picture 8" descr="Macintosh HD:Users:Jonas:Documents:MATLAB:AlphaGammaDistance2.eps"/>
+            <wp:cNvGraphicFramePr>
+              <a:graphicFrameLocks xmlns:a="http://schemas.openxmlformats.org/drawingml/2006/main" noChangeAspect="1"/>
+            </wp:cNvGraphicFramePr>
+            <a:graphic xmlns:a="http://schemas.openxmlformats.org/drawingml/2006/main">
+              <a:graphicData uri="http://schemas.openxmlformats.org/drawingml/2006/picture">
+                <pic:pic xmlns:pic="http://schemas.openxmlformats.org/drawingml/2006/picture">
+                  <pic:nvPicPr>
+                    <pic:cNvPr id="0" name="Picture 7" descr="Macintosh HD:Users:Jonas:Documents:MATLAB:AlphaGammaDistance2.eps"/>
+                    <pic:cNvPicPr>
+                      <a:picLocks noChangeAspect="1" noChangeArrowheads="1"/>
+                    </pic:cNvPicPr>
+                  </pic:nvPicPr>
+                  <pic:blipFill>
+                    <a:blip r:embed="rId8">
+                      <a:extLst>
+                        <a:ext uri="{28A0092B-C50C-407E-A947-70E740481C1C}">
+                          <a14:useLocalDpi xmlns:a14="http://schemas.microsoft.com/office/drawing/2010/main" val="0"/>
+                        </a:ext>
+                      </a:extLst>
+                    </a:blip>
+                    <a:srcRect/>
+                    <a:stretch>
+                      <a:fillRect/>
+                    </a:stretch>
+                  </pic:blipFill>
+                  <pic:spPr bwMode="auto">
+                    <a:xfrm>
+                      <a:off x="0" y="0"/>
+                      <a:ext cx="2245995" cy="1684655"/>
+                    </a:xfrm>
+                    <a:prstGeom prst="rect">
+                      <a:avLst/>
+                    </a:prstGeom>
+                    <a:noFill/>
+                    <a:ln>
+                      <a:noFill/>
+                    </a:ln>
+                    <a:extLst>
+                      <a:ext uri="{FAA26D3D-D897-4be2-8F04-BA451C77F1D7}">
+                        <ma14:placeholderFlag xmlns:ma14="http://schemas.microsoft.com/office/mac/drawingml/2011/main"/>
+                      </a:ext>
+                    </a:extLst>
+                  </pic:spPr>
+                </pic:pic>
+              </a:graphicData>
+            </a:graphic>
+            <wp14:sizeRelH relativeFrom="page">
+              <wp14:pctWidth>0</wp14:pctWidth>
+            </wp14:sizeRelH>
+            <wp14:sizeRelV relativeFrom="page">
+              <wp14:pctHeight>0</wp14:pctHeight>
+            </wp14:sizeRelV>
+          </wp:anchor>
+        </w:drawing>
+      </w:r>
+    </w:p>
+    <w:p>
+      <w:pPr>
+        <w:rPr>
+          <w:rFonts w:ascii="Arial" w:hAnsi="Arial"/>
+        </w:rPr>
+      </w:pPr>
+    </w:p>
+    <w:p>
+      <w:pPr>
+        <w:rPr>
+          <w:rFonts w:ascii="Arial" w:hAnsi="Arial"/>
+        </w:rPr>
+      </w:pPr>
+      <w:r>
+        <w:rPr>
+          <w:rFonts w:ascii="Arial" w:hAnsi="Arial"/>
+        </w:rPr>
+        <w:t>Now that we know</w:t>
+      </w:r>
+      <w:r>
+        <w:rPr>
+          <w:rFonts w:ascii="Arial" w:hAnsi="Arial"/>
+        </w:rPr>
+        <w:t xml:space="preserve"> the difference between α and γ, we investigate the second property</w:t>
+      </w:r>
+      <w:r>
+        <w:rPr>
+          <w:rFonts w:ascii="Arial" w:hAnsi="Arial"/>
+        </w:rPr>
+        <w:t>,</w:t>
+      </w:r>
+      <w:r>
+        <w:rPr>
+          <w:rFonts w:ascii="Arial" w:hAnsi="Arial"/>
+        </w:rPr>
+        <w:t xml:space="preserve"> </w:t>
+      </w:r>
+      <w:r>
+        <w:rPr>
+          <w:rFonts w:ascii="Arial" w:hAnsi="Arial"/>
+        </w:rPr>
+        <w:t xml:space="preserve">which is the value of α. </w:t>
+      </w:r>
+      <w:r>
+        <w:rPr>
+          <w:rFonts w:ascii="Arial" w:hAnsi="Arial"/>
+        </w:rPr>
+        <w:t>The effect of changing the value of α can be seen on figure</w:t>
+      </w:r>
+      <w:r>
+        <w:rPr>
+          <w:rFonts w:ascii="Arial" w:hAnsi="Arial"/>
+        </w:rPr>
+        <w:t xml:space="preserve"> 2. Figure 2 shows the total force on an agent by another agent in relation to their distance, just like figure 1. The most noticeable effect of changing </w:t>
+      </w:r>
+      <w:r>
+        <w:rPr>
+          <w:rFonts w:ascii="Arial" w:hAnsi="Arial"/>
+        </w:rPr>
+        <w:t>the value of α is, that the total force becomes stronger</w:t>
+      </w:r>
+      <w:r>
+        <w:rPr>
+          <w:rFonts w:ascii="Arial" w:hAnsi="Arial"/>
+        </w:rPr>
+        <w:t xml:space="preserve"> for distances greater than 1</w:t>
+      </w:r>
+      <w:r>
+        <w:rPr>
+          <w:rFonts w:ascii="Arial" w:hAnsi="Arial"/>
+        </w:rPr>
+        <w:t xml:space="preserve"> when α becomes bigger. For most realistic results we have to take the mass of one agent in</w:t>
+      </w:r>
+      <w:r>
+        <w:rPr>
+          <w:rFonts w:ascii="Arial" w:hAnsi="Arial"/>
+        </w:rPr>
+        <w:t>to</w:t>
+      </w:r>
       <w:bookmarkStart w:id="0" w:name="_GoBack"/>
       <w:bookmarkEnd w:id="0"/>
-    </w:p>
-    <w:p>
-      <w:pPr>
-        <w:rPr>
-          <w:rFonts w:ascii="Arial" w:hAnsi="Arial" w:cs="Arial"/>
-        </w:rPr>
-      </w:pPr>
-    </w:p>
-    <w:p>
-      <w:pPr>
-        <w:pStyle w:val="berschrift1"/>
-      </w:pPr>
-      <w:r>
-        <w:t>Implementation</w:t>
-      </w:r>
-    </w:p>
-    <w:p>
-      <w:pPr>
-        <w:rPr>
-          <w:rFonts w:ascii="Arial" w:hAnsi="Arial"/>
-        </w:rPr>
-      </w:pPr>
-    </w:p>
-    <w:p>
-      <w:pPr>
-        <w:pStyle w:val="berschrift1"/>
-      </w:pPr>
-      <w:r>
-        <w:t>Simulation Results and Discussion</w:t>
-      </w:r>
-    </w:p>
-    <w:p>
-      <w:pPr>
-        <w:rPr>
-          <w:rFonts w:ascii="Arial" w:hAnsi="Arial"/>
-        </w:rPr>
-      </w:pPr>
-    </w:p>
-    <w:p>
-      <w:pPr>
-        <w:pStyle w:val="berschrift1"/>
+      <w:r>
+        <w:rPr>
+          <w:rFonts w:ascii="Arial" w:hAnsi="Arial"/>
+        </w:rPr>
+        <w:t xml:space="preserve"> account. We will see that later on.</w:t>
+      </w:r>
+    </w:p>
+    <w:p>
+      <w:pPr>
+        <w:rPr>
+          <w:rFonts w:ascii="Arial" w:hAnsi="Arial"/>
+        </w:rPr>
+      </w:pPr>
+    </w:p>
+    <w:p>
+      <w:pPr>
+        <w:rPr>
+          <w:rFonts w:ascii="Arial" w:hAnsi="Arial"/>
+        </w:rPr>
+      </w:pPr>
+    </w:p>
+    <w:p>
+      <w:pPr>
+        <w:rPr>
+          <w:rFonts w:ascii="Arial" w:hAnsi="Arial"/>
+        </w:rPr>
+      </w:pPr>
+    </w:p>
+    <w:p>
+      <w:pPr>
+        <w:rPr>
+          <w:rFonts w:ascii="Arial" w:hAnsi="Arial"/>
+        </w:rPr>
+      </w:pPr>
+    </w:p>
+    <w:p>
+      <w:pPr>
+        <w:pStyle w:val="Heading1"/>
       </w:pPr>
       <w:r>
         <w:t>Summary and Outlook</w:t>
@@ -1947,7 +2751,7 @@
     </w:p>
     <w:p>
       <w:pPr>
-        <w:pStyle w:val="berschrift1"/>
+        <w:pStyle w:val="Heading1"/>
       </w:pPr>
       <w:r>
         <w:t>References</w:t>
@@ -1969,7 +2773,7 @@
     </w:p>
     <w:p>
       <w:pPr>
-        <w:pStyle w:val="berschrift1"/>
+        <w:pStyle w:val="Heading1"/>
       </w:pPr>
     </w:p>
     <w:sectPr>
@@ -1992,7 +2796,7 @@
     </w:rPrDefault>
     <w:pPrDefault/>
   </w:docDefaults>
-  <w:latentStyles w:defLockedState="0" w:defUIPriority="99" w:defSemiHidden="1" w:defUnhideWhenUsed="1" w:defQFormat="0" w:count="267">
+  <w:latentStyles w:defLockedState="0" w:defUIPriority="99" w:defSemiHidden="1" w:defUnhideWhenUsed="1" w:defQFormat="0" w:count="276">
     <w:lsdException w:name="Normal" w:semiHidden="0" w:uiPriority="0" w:unhideWhenUsed="0" w:qFormat="1"/>
     <w:lsdException w:name="heading 1" w:semiHidden="0" w:uiPriority="9" w:unhideWhenUsed="0" w:qFormat="1"/>
     <w:lsdException w:name="heading 2" w:uiPriority="9" w:qFormat="1"/>
@@ -2123,7 +2927,7 @@
     <w:lsdException w:name="Bibliography" w:semiHidden="0" w:uiPriority="70" w:unhideWhenUsed="0"/>
     <w:lsdException w:name="TOC Heading" w:uiPriority="71" w:qFormat="1"/>
   </w:latentStyles>
-  <w:style w:type="paragraph" w:default="1" w:styleId="Standard">
+  <w:style w:type="paragraph" w:default="1" w:styleId="Normal">
     <w:name w:val="Normal"/>
     <w:qFormat/>
     <w:rPr>
@@ -2132,10 +2936,10 @@
       <w:lang w:val="en-GB" w:eastAsia="en-US"/>
     </w:rPr>
   </w:style>
-  <w:style w:type="paragraph" w:styleId="berschrift1">
+  <w:style w:type="paragraph" w:styleId="Heading1">
     <w:name w:val="heading 1"/>
-    <w:basedOn w:val="Standard"/>
-    <w:next w:val="Standard"/>
+    <w:basedOn w:val="Normal"/>
+    <w:next w:val="Normal"/>
     <w:qFormat/>
     <w:rsid w:val="006714D2"/>
     <w:pPr>
@@ -2151,13 +2955,16 @@
       <w:szCs w:val="32"/>
     </w:rPr>
   </w:style>
-  <w:style w:type="character" w:default="1" w:styleId="Absatz-Standardschriftart">
+  <w:style w:type="character" w:default="1" w:styleId="DefaultParagraphFont">
     <w:name w:val="Default Paragraph Font"/>
+    <w:uiPriority w:val="1"/>
+    <w:unhideWhenUsed/>
+  </w:style>
+  <w:style w:type="table" w:default="1" w:styleId="TableNormal">
+    <w:name w:val="Normal Table"/>
+    <w:uiPriority w:val="99"/>
     <w:semiHidden/>
-  </w:style>
-  <w:style w:type="table" w:default="1" w:styleId="NormaleTabelle">
-    <w:name w:val="Normal Table"/>
-    <w:semiHidden/>
+    <w:unhideWhenUsed/>
     <w:tblPr>
       <w:tblInd w:w="0" w:type="dxa"/>
       <w:tblCellMar>
@@ -2168,13 +2975,15 @@
       </w:tblCellMar>
     </w:tblPr>
   </w:style>
-  <w:style w:type="numbering" w:default="1" w:styleId="KeineListe">
+  <w:style w:type="numbering" w:default="1" w:styleId="NoList">
     <w:name w:val="No List"/>
+    <w:uiPriority w:val="99"/>
     <w:semiHidden/>
+    <w:unhideWhenUsed/>
   </w:style>
-  <w:style w:type="paragraph" w:styleId="Sprechblasentext">
+  <w:style w:type="paragraph" w:styleId="BalloonText">
     <w:name w:val="Balloon Text"/>
-    <w:basedOn w:val="Standard"/>
+    <w:basedOn w:val="Normal"/>
     <w:semiHidden/>
     <w:rsid w:val="00984B96"/>
     <w:rPr>
@@ -2183,13 +2992,10 @@
       <w:szCs w:val="18"/>
     </w:rPr>
   </w:style>
-  <w:style w:type="table" w:styleId="Tabellenraster">
+  <w:style w:type="table" w:styleId="TableGrid">
     <w:name w:val="Table Grid"/>
-    <w:basedOn w:val="NormaleTabelle"/>
+    <w:basedOn w:val="TableNormal"/>
     <w:rsid w:val="006714D2"/>
-    <w:rPr>
-      <w:lang w:bidi="ar-SA"/>
-    </w:rPr>
     <w:tblPr>
       <w:tblInd w:w="0" w:type="dxa"/>
       <w:tblBorders>
@@ -2208,9 +3014,9 @@
       </w:tblCellMar>
     </w:tblPr>
   </w:style>
-  <w:style w:type="character" w:styleId="Platzhaltertext">
+  <w:style w:type="character" w:styleId="PlaceholderText">
     <w:name w:val="Placeholder Text"/>
-    <w:basedOn w:val="Absatz-Standardschriftart"/>
+    <w:basedOn w:val="DefaultParagraphFont"/>
     <w:uiPriority w:val="99"/>
     <w:unhideWhenUsed/>
     <w:rsid w:val="00B24098"/>
@@ -2222,7 +3028,7 @@
 </file>
 
 <file path=word/stylesWithEffects.xml><?xml version="1.0" encoding="utf-8"?>
-<w:styles xmlns:wpc="http://schemas.microsoft.com/office/word/2010/wordprocessingCanvas" xmlns:mc="http://schemas.openxmlformats.org/markup-compatibility/2006" xmlns:o="urn:schemas-microsoft-com:office:office" xmlns:r="http://schemas.openxmlformats.org/officeDocument/2006/relationships" xmlns:m="http://schemas.openxmlformats.org/officeDocument/2006/math" xmlns:v="urn:schemas-microsoft-com:vml" xmlns:wp14="http://schemas.microsoft.com/office/word/2010/wordprocessingDrawing" xmlns:wp="http://schemas.openxmlformats.org/drawingml/2006/wordprocessingDrawing" xmlns:w10="urn:schemas-microsoft-com:office:word" xmlns:w="http://schemas.openxmlformats.org/wordprocessingml/2006/main" xmlns:w14="http://schemas.microsoft.com/office/word/2010/wordml" xmlns:wpg="http://schemas.microsoft.com/office/word/2010/wordprocessingGroup" xmlns:wpi="http://schemas.microsoft.com/office/word/2010/wordprocessingInk" xmlns:wne="http://schemas.microsoft.com/office/word/2006/wordml" xmlns:wps="http://schemas.microsoft.com/office/word/2010/wordprocessingShape" mc:Ignorable="w14 wp14">
+<w:styles xmlns:wpc="http://schemas.microsoft.com/office/word/2010/wordprocessingCanvas" xmlns:mo="http://schemas.microsoft.com/office/mac/office/2008/main" xmlns:mc="http://schemas.openxmlformats.org/markup-compatibility/2006" xmlns:mv="urn:schemas-microsoft-com:mac:vml" xmlns:o="urn:schemas-microsoft-com:office:office" xmlns:r="http://schemas.openxmlformats.org/officeDocument/2006/relationships" xmlns:m="http://schemas.openxmlformats.org/officeDocument/2006/math" xmlns:v="urn:schemas-microsoft-com:vml" xmlns:wp14="http://schemas.microsoft.com/office/word/2010/wordprocessingDrawing" xmlns:wp="http://schemas.openxmlformats.org/drawingml/2006/wordprocessingDrawing" xmlns:w10="urn:schemas-microsoft-com:office:word" xmlns:w="http://schemas.openxmlformats.org/wordprocessingml/2006/main" xmlns:w14="http://schemas.microsoft.com/office/word/2010/wordml" xmlns:wpg="http://schemas.microsoft.com/office/word/2010/wordprocessingGroup" xmlns:wpi="http://schemas.microsoft.com/office/word/2010/wordprocessingInk" xmlns:wne="http://schemas.microsoft.com/office/word/2006/wordml" xmlns:wps="http://schemas.microsoft.com/office/word/2010/wordprocessingShape" mc:Ignorable="w14 wp14">
   <w:docDefaults>
     <w:rPrDefault>
       <w:rPr>
@@ -2232,7 +3038,7 @@
     </w:rPrDefault>
     <w:pPrDefault/>
   </w:docDefaults>
-  <w:latentStyles w:defLockedState="0" w:defUIPriority="99" w:defSemiHidden="1" w:defUnhideWhenUsed="1" w:defQFormat="0" w:count="267">
+  <w:latentStyles w:defLockedState="0" w:defUIPriority="99" w:defSemiHidden="1" w:defUnhideWhenUsed="1" w:defQFormat="0" w:count="276">
     <w:lsdException w:name="Normal" w:semiHidden="0" w:uiPriority="0" w:unhideWhenUsed="0" w:qFormat="1"/>
     <w:lsdException w:name="heading 1" w:semiHidden="0" w:uiPriority="9" w:unhideWhenUsed="0" w:qFormat="1"/>
     <w:lsdException w:name="heading 2" w:uiPriority="9" w:qFormat="1"/>
@@ -2363,7 +3169,7 @@
     <w:lsdException w:name="Bibliography" w:semiHidden="0" w:uiPriority="70" w:unhideWhenUsed="0"/>
     <w:lsdException w:name="TOC Heading" w:uiPriority="71" w:qFormat="1"/>
   </w:latentStyles>
-  <w:style w:type="paragraph" w:default="1" w:styleId="Standard">
+  <w:style w:type="paragraph" w:default="1" w:styleId="Normal">
     <w:name w:val="Normal"/>
     <w:qFormat/>
     <w:rPr>
@@ -2372,10 +3178,10 @@
       <w:lang w:val="en-GB" w:eastAsia="en-US"/>
     </w:rPr>
   </w:style>
-  <w:style w:type="paragraph" w:styleId="berschrift1">
+  <w:style w:type="paragraph" w:styleId="Heading1">
     <w:name w:val="heading 1"/>
-    <w:basedOn w:val="Standard"/>
-    <w:next w:val="Standard"/>
+    <w:basedOn w:val="Normal"/>
+    <w:next w:val="Normal"/>
     <w:qFormat/>
     <w:rsid w:val="006714D2"/>
     <w:pPr>
@@ -2391,13 +3197,16 @@
       <w:szCs w:val="32"/>
     </w:rPr>
   </w:style>
-  <w:style w:type="character" w:default="1" w:styleId="Absatz-Standardschriftart">
+  <w:style w:type="character" w:default="1" w:styleId="DefaultParagraphFont">
     <w:name w:val="Default Paragraph Font"/>
+    <w:uiPriority w:val="1"/>
+    <w:unhideWhenUsed/>
+  </w:style>
+  <w:style w:type="table" w:default="1" w:styleId="TableNormal">
+    <w:name w:val="Normal Table"/>
+    <w:uiPriority w:val="99"/>
     <w:semiHidden/>
-  </w:style>
-  <w:style w:type="table" w:default="1" w:styleId="NormaleTabelle">
-    <w:name w:val="Normal Table"/>
-    <w:semiHidden/>
+    <w:unhideWhenUsed/>
     <w:tblPr>
       <w:tblInd w:w="0" w:type="dxa"/>
       <w:tblCellMar>
@@ -2408,13 +3217,15 @@
       </w:tblCellMar>
     </w:tblPr>
   </w:style>
-  <w:style w:type="numbering" w:default="1" w:styleId="KeineListe">
+  <w:style w:type="numbering" w:default="1" w:styleId="NoList">
     <w:name w:val="No List"/>
+    <w:uiPriority w:val="99"/>
     <w:semiHidden/>
+    <w:unhideWhenUsed/>
   </w:style>
-  <w:style w:type="paragraph" w:styleId="Sprechblasentext">
+  <w:style w:type="paragraph" w:styleId="BalloonText">
     <w:name w:val="Balloon Text"/>
-    <w:basedOn w:val="Standard"/>
+    <w:basedOn w:val="Normal"/>
     <w:semiHidden/>
     <w:rsid w:val="00984B96"/>
     <w:rPr>
@@ -2423,13 +3234,10 @@
       <w:szCs w:val="18"/>
     </w:rPr>
   </w:style>
-  <w:style w:type="table" w:styleId="Tabellenraster">
+  <w:style w:type="table" w:styleId="TableGrid">
     <w:name w:val="Table Grid"/>
-    <w:basedOn w:val="NormaleTabelle"/>
+    <w:basedOn w:val="TableNormal"/>
     <w:rsid w:val="006714D2"/>
-    <w:rPr>
-      <w:lang w:bidi="ar-SA"/>
-    </w:rPr>
     <w:tblPr>
       <w:tblInd w:w="0" w:type="dxa"/>
       <w:tblBorders>
@@ -2448,9 +3256,9 @@
       </w:tblCellMar>
     </w:tblPr>
   </w:style>
-  <w:style w:type="character" w:styleId="Platzhaltertext">
+  <w:style w:type="character" w:styleId="PlaceholderText">
     <w:name w:val="Placeholder Text"/>
-    <w:basedOn w:val="Absatz-Standardschriftart"/>
+    <w:basedOn w:val="DefaultParagraphFont"/>
     <w:uiPriority w:val="99"/>
     <w:unhideWhenUsed/>
     <w:rsid w:val="00B24098"/>
@@ -2751,7 +3559,7 @@
 </file>
 
 <file path=customXml/itemProps1.xml><?xml version="1.0" encoding="utf-8"?>
-<ds:datastoreItem xmlns:ds="http://schemas.openxmlformats.org/officeDocument/2006/customXml" ds:itemID="{8DBF92F8-FC3C-47A9-BB22-12326E7DFB8A}">
+<ds:datastoreItem xmlns:ds="http://schemas.openxmlformats.org/officeDocument/2006/customXml" ds:itemID="{E214A74A-A951-0943-A100-C607E8755049}">
   <ds:schemaRefs>
     <ds:schemaRef ds:uri="http://schemas.openxmlformats.org/officeDocument/2006/bibliography"/>
   </ds:schemaRefs>

</xml_diff>

<commit_message>
update on same version
</commit_message>
<xml_diff>
--- a/doc/word/reportTemplat_docx(formeleditor)e.docx
+++ b/doc/word/reportTemplat_docx(formeleditor)e.docx
@@ -1551,8 +1551,6 @@
         </w:rPr>
         <w:t xml:space="preserve"> not explore the case where there is only one predator since the most of these scenarios end in an equilibrium which isn’t realistic.</w:t>
       </w:r>
-      <w:bookmarkStart w:id="1" w:name="_GoBack"/>
-      <w:bookmarkEnd w:id="1"/>
     </w:p>
     <w:p>
       <w:pPr>
@@ -1805,137 +1803,178 @@
     </w:p>
     <w:p>
       <w:pPr>
-        <w:rPr>
-          <w:rFonts w:ascii="Arial" w:hAnsi="Arial" w:cs="Arial"/>
-        </w:rPr>
-      </w:pPr>
-      <m:oMathPara>
-        <m:oMath>
-          <m:r>
-            <w:rPr>
-              <w:rFonts w:ascii="Cambria Math" w:hAnsi="Cambria Math" w:cs="Arial"/>
-            </w:rPr>
-            <m:t>fij=ri</m:t>
-          </m:r>
-          <m:sSup>
-            <m:sSupPr>
-              <m:ctrlPr>
-                <w:rPr>
-                  <w:rFonts w:ascii="Cambria Math" w:hAnsi="Cambria Math" w:cs="Arial"/>
-                  <w:i/>
-                </w:rPr>
-              </m:ctrlPr>
-            </m:sSupPr>
-            <m:e>
-              <m:r>
-                <w:rPr>
-                  <w:rFonts w:ascii="Cambria Math" w:hAnsi="Cambria Math" w:cs="Arial"/>
-                </w:rPr>
-                <m:t>j</m:t>
-              </m:r>
-            </m:e>
-            <m:sup>
-              <m:d>
-                <m:dPr>
-                  <m:ctrlPr>
-                    <w:rPr>
-                      <w:rFonts w:ascii="Cambria Math" w:hAnsi="Cambria Math" w:cs="Arial"/>
-                      <w:i/>
-                    </w:rPr>
-                  </m:ctrlPr>
-                </m:dPr>
-                <m:e>
-                  <m:r>
-                    <w:rPr>
-                      <w:rFonts w:ascii="Cambria Math" w:hAnsi="Cambria Math" w:cs="Arial"/>
-                    </w:rPr>
-                    <m:t>γ-1</m:t>
-                  </m:r>
-                </m:e>
-              </m:d>
-            </m:sup>
-          </m:sSup>
-          <m:d>
-            <m:dPr>
-              <m:ctrlPr>
-                <w:rPr>
-                  <w:rFonts w:ascii="Cambria Math" w:hAnsi="Cambria Math" w:cs="Arial"/>
-                  <w:i/>
-                </w:rPr>
-              </m:ctrlPr>
-            </m:dPr>
-            <m:e>
-              <m:r>
-                <w:rPr>
-                  <w:rFonts w:ascii="Cambria Math" w:hAnsi="Cambria Math" w:cs="Arial"/>
-                </w:rPr>
-                <m:t>rj-ri</m:t>
-              </m:r>
-            </m:e>
-          </m:d>
-        </m:oMath>
-      </m:oMathPara>
-    </w:p>
-    <w:p>
-      <w:pPr>
-        <w:rPr>
-          <w:rFonts w:ascii="Arial" w:hAnsi="Arial" w:cs="Arial"/>
-        </w:rPr>
-      </w:pPr>
-      <m:oMathPara>
-        <m:oMath>
-          <m:r>
-            <w:rPr>
-              <w:rFonts w:ascii="Cambria Math" w:hAnsi="Cambria Math" w:cs="Arial"/>
-            </w:rPr>
-            <m:t>gij=ri</m:t>
-          </m:r>
-          <m:sSup>
-            <m:sSupPr>
-              <m:ctrlPr>
-                <w:rPr>
-                  <w:rFonts w:ascii="Cambria Math" w:hAnsi="Cambria Math" w:cs="Arial"/>
-                  <w:i/>
-                </w:rPr>
-              </m:ctrlPr>
-            </m:sSupPr>
-            <m:e>
-              <m:r>
-                <w:rPr>
-                  <w:rFonts w:ascii="Cambria Math" w:hAnsi="Cambria Math" w:cs="Arial"/>
-                </w:rPr>
-                <m:t>j</m:t>
-              </m:r>
-            </m:e>
-            <m:sup>
-              <m:d>
-                <m:dPr>
-                  <m:ctrlPr>
-                    <w:rPr>
-                      <w:rFonts w:ascii="Cambria Math" w:hAnsi="Cambria Math" w:cs="Arial"/>
-                      <w:i/>
-                    </w:rPr>
-                  </m:ctrlPr>
-                </m:dPr>
-                <m:e>
-                  <m:r>
-                    <w:rPr>
-                      <w:rFonts w:ascii="Cambria Math" w:hAnsi="Cambria Math" w:cs="Arial"/>
-                    </w:rPr>
-                    <m:t>α-1</m:t>
-                  </m:r>
-                </m:e>
-              </m:d>
-            </m:sup>
-          </m:sSup>
-          <m:r>
-            <w:rPr>
-              <w:rFonts w:ascii="Cambria Math" w:hAnsi="Cambria Math" w:cs="Arial"/>
-            </w:rPr>
-            <m:t>(rj-ri)</m:t>
-          </m:r>
-        </m:oMath>
-      </m:oMathPara>
+        <w:tabs>
+          <w:tab w:val="left" w:pos="7513"/>
+        </w:tabs>
+        <w:rPr>
+          <w:rFonts w:ascii="Arial" w:hAnsi="Arial" w:cs="Arial"/>
+        </w:rPr>
+      </w:pPr>
+      <m:oMath>
+        <m:r>
+          <w:rPr>
+            <w:rFonts w:ascii="Cambria Math" w:hAnsi="Cambria Math" w:cs="Arial"/>
+          </w:rPr>
+          <m:t>fij=ri</m:t>
+        </m:r>
+        <m:sSup>
+          <m:sSupPr>
+            <m:ctrlPr>
+              <w:rPr>
+                <w:rFonts w:ascii="Cambria Math" w:hAnsi="Cambria Math" w:cs="Arial"/>
+                <w:i/>
+              </w:rPr>
+            </m:ctrlPr>
+          </m:sSupPr>
+          <m:e>
+            <m:r>
+              <w:rPr>
+                <w:rFonts w:ascii="Cambria Math" w:hAnsi="Cambria Math" w:cs="Arial"/>
+              </w:rPr>
+              <m:t>j</m:t>
+            </m:r>
+          </m:e>
+          <m:sup>
+            <m:d>
+              <m:dPr>
+                <m:ctrlPr>
+                  <w:rPr>
+                    <w:rFonts w:ascii="Cambria Math" w:hAnsi="Cambria Math" w:cs="Arial"/>
+                    <w:i/>
+                  </w:rPr>
+                </m:ctrlPr>
+              </m:dPr>
+              <m:e>
+                <m:r>
+                  <w:rPr>
+                    <w:rFonts w:ascii="Cambria Math" w:hAnsi="Cambria Math" w:cs="Arial"/>
+                  </w:rPr>
+                  <m:t>γ-1</m:t>
+                </m:r>
+              </m:e>
+            </m:d>
+          </m:sup>
+        </m:sSup>
+        <m:d>
+          <m:dPr>
+            <m:ctrlPr>
+              <w:rPr>
+                <w:rFonts w:ascii="Cambria Math" w:hAnsi="Cambria Math" w:cs="Arial"/>
+                <w:i/>
+              </w:rPr>
+            </m:ctrlPr>
+          </m:dPr>
+          <m:e>
+            <m:r>
+              <w:rPr>
+                <w:rFonts w:ascii="Cambria Math" w:hAnsi="Cambria Math" w:cs="Arial"/>
+              </w:rPr>
+              <m:t>rj-ri</m:t>
+            </m:r>
+          </m:e>
+        </m:d>
+      </m:oMath>
+      <w:r>
+        <w:rPr>
+          <w:rFonts w:ascii="Arial" w:hAnsi="Arial" w:cs="Arial"/>
+        </w:rPr>
+        <w:tab/>
+        <w:t>(1)</w:t>
+      </w:r>
+    </w:p>
+    <w:p>
+      <w:pPr>
+        <w:tabs>
+          <w:tab w:val="left" w:pos="7513"/>
+        </w:tabs>
+        <w:rPr>
+          <w:rFonts w:ascii="Arial" w:hAnsi="Arial" w:cs="Arial"/>
+        </w:rPr>
+      </w:pPr>
+      <m:oMath>
+        <m:r>
+          <w:rPr>
+            <w:rFonts w:ascii="Cambria Math" w:hAnsi="Cambria Math" w:cs="Arial"/>
+          </w:rPr>
+          <m:t>gij=ri</m:t>
+        </m:r>
+        <m:sSup>
+          <m:sSupPr>
+            <m:ctrlPr>
+              <w:rPr>
+                <w:rFonts w:ascii="Cambria Math" w:hAnsi="Cambria Math" w:cs="Arial"/>
+                <w:i/>
+              </w:rPr>
+            </m:ctrlPr>
+          </m:sSupPr>
+          <m:e>
+            <m:r>
+              <w:rPr>
+                <w:rFonts w:ascii="Cambria Math" w:hAnsi="Cambria Math" w:cs="Arial"/>
+              </w:rPr>
+              <m:t>j</m:t>
+            </m:r>
+          </m:e>
+          <m:sup>
+            <m:d>
+              <m:dPr>
+                <m:ctrlPr>
+                  <w:rPr>
+                    <w:rFonts w:ascii="Cambria Math" w:hAnsi="Cambria Math" w:cs="Arial"/>
+                    <w:i/>
+                  </w:rPr>
+                </m:ctrlPr>
+              </m:dPr>
+              <m:e>
+                <m:r>
+                  <w:rPr>
+                    <w:rFonts w:ascii="Cambria Math" w:hAnsi="Cambria Math" w:cs="Arial"/>
+                  </w:rPr>
+                  <m:t>α-1</m:t>
+                </m:r>
+              </m:e>
+            </m:d>
+          </m:sup>
+        </m:sSup>
+        <m:r>
+          <w:rPr>
+            <w:rFonts w:ascii="Cambria Math" w:hAnsi="Cambria Math" w:cs="Arial"/>
+          </w:rPr>
+          <m:t>(rj-ri)</m:t>
+        </m:r>
+      </m:oMath>
+      <w:r>
+        <w:rPr>
+          <w:rFonts w:ascii="Arial" w:hAnsi="Arial" w:cs="Arial"/>
+        </w:rPr>
+        <w:tab/>
+        <w:t>(2)</w:t>
+      </w:r>
+    </w:p>
+    <w:p>
+      <w:pPr>
+        <w:tabs>
+          <w:tab w:val="left" w:pos="7513"/>
+        </w:tabs>
+        <w:rPr>
+          <w:rFonts w:ascii="Arial" w:hAnsi="Arial" w:cs="Arial"/>
+        </w:rPr>
+      </w:pPr>
+      <m:oMath>
+        <m:r>
+          <w:rPr>
+            <w:rFonts w:ascii="Cambria Math" w:hAnsi="Cambria Math" w:cs="Arial"/>
+          </w:rPr>
+          <m:t>zij= fij-gij</m:t>
+        </m:r>
+      </m:oMath>
+      <w:r>
+        <w:rPr>
+          <w:rFonts w:ascii="Arial" w:hAnsi="Arial" w:cs="Arial"/>
+        </w:rPr>
+        <w:tab/>
+        <w:t>(3)</w:t>
+      </w:r>
     </w:p>
     <w:p>
       <w:pPr>
@@ -1975,7 +2014,14 @@
         <w:rPr>
           <w:rFonts w:ascii="Arial" w:hAnsi="Arial" w:cs="Arial"/>
         </w:rPr>
-        <w:t xml:space="preserve"> are the force parameters for long range attractive and short range repulsive force respectively. The model will use </w:t>
+        <w:t xml:space="preserve"> are the force parameters for long range attractive and short range repulsive force respectively. </w:t>
+      </w:r>
+      <w:bookmarkStart w:id="1" w:name="_GoBack"/>
+      <w:r>
+        <w:rPr>
+          <w:rFonts w:ascii="Arial" w:hAnsi="Arial" w:cs="Arial"/>
+        </w:rPr>
+        <w:t xml:space="preserve">The model will use </w:t>
       </w:r>
       <m:oMath>
         <m:r>
@@ -1989,7 +2035,14 @@
         <w:rPr>
           <w:rFonts w:ascii="Arial" w:hAnsi="Arial" w:cs="Arial"/>
         </w:rPr>
-        <w:t xml:space="preserve"> since this will result in the most realistic swarming behaviour. Long range force will only be used for </w:t>
+        <w:t xml:space="preserve"> since this will result in the most realistic swarming behaviour. </w:t>
+      </w:r>
+      <w:bookmarkEnd w:id="1"/>
+      <w:r>
+        <w:rPr>
+          <w:rFonts w:ascii="Arial" w:hAnsi="Arial" w:cs="Arial"/>
+        </w:rPr>
+        <w:t xml:space="preserve">Long range force will only be used for </w:t>
       </w:r>
       <w:r>
         <w:rPr>
@@ -2772,6 +2825,12 @@
         </w:rPr>
         <w:t xml:space="preserve"> defines the repulsive force.</w:t>
       </w:r>
+      <w:r>
+        <w:rPr>
+          <w:rFonts w:ascii="Arial" w:hAnsi="Arial"/>
+        </w:rPr>
+        <w:t xml:space="preserve"> In this section we always look at the force between two preys.</w:t>
+      </w:r>
     </w:p>
     <w:p>
       <w:pPr>
@@ -2820,21 +2879,25 @@
         <w:rPr>
           <w:rFonts w:ascii="Arial" w:hAnsi="Arial"/>
         </w:rPr>
-        <w:t xml:space="preserve"> look at two agents, for example two preys. It is clear that the </w:t>
-      </w:r>
-      <w:commentRangeStart w:id="2"/>
-      <w:r>
-        <w:rPr>
-          <w:rFonts w:ascii="Arial" w:hAnsi="Arial"/>
-        </w:rPr>
-        <w:t xml:space="preserve">force </w:t>
-      </w:r>
-      <w:commentRangeEnd w:id="2"/>
-      <w:r>
-        <w:rPr>
-          <w:rStyle w:val="Kommentarzeichen"/>
-        </w:rPr>
-        <w:commentReference w:id="2"/>
+        <w:t xml:space="preserve"> look at t</w:t>
+      </w:r>
+      <w:r>
+        <w:rPr>
+          <w:rFonts w:ascii="Arial" w:hAnsi="Arial"/>
+        </w:rPr>
+        <w:t>wo agents</w:t>
+      </w:r>
+      <w:r>
+        <w:rPr>
+          <w:rFonts w:ascii="Arial" w:hAnsi="Arial"/>
+        </w:rPr>
+        <w:t xml:space="preserve">. It is clear that </w:t>
+      </w:r>
+      <w:r>
+        <w:rPr>
+          <w:rFonts w:ascii="Arial" w:hAnsi="Arial"/>
+        </w:rPr>
+        <w:t xml:space="preserve">both, attractive and repulsive, forces </w:t>
       </w:r>
       <w:r>
         <w:rPr>
@@ -2846,13 +2909,31 @@
         <w:rPr>
           <w:rFonts w:ascii="Arial" w:hAnsi="Arial"/>
         </w:rPr>
-        <w:t>those two preys</w:t>
-      </w:r>
-      <w:r>
-        <w:rPr>
-          <w:rFonts w:ascii="Arial" w:hAnsi="Arial"/>
-        </w:rPr>
-        <w:t xml:space="preserve"> has to be </w:t>
+        <w:t>these</w:t>
+      </w:r>
+      <w:r>
+        <w:rPr>
+          <w:rFonts w:ascii="Arial" w:hAnsi="Arial"/>
+        </w:rPr>
+        <w:t xml:space="preserve"> two preys</w:t>
+      </w:r>
+      <w:r>
+        <w:rPr>
+          <w:rFonts w:ascii="Arial" w:hAnsi="Arial"/>
+        </w:rPr>
+        <w:t xml:space="preserve"> </w:t>
+      </w:r>
+      <w:r>
+        <w:rPr>
+          <w:rFonts w:ascii="Arial" w:hAnsi="Arial"/>
+        </w:rPr>
+        <w:t>have</w:t>
+      </w:r>
+      <w:r>
+        <w:rPr>
+          <w:rFonts w:ascii="Arial" w:hAnsi="Arial"/>
+        </w:rPr>
+        <w:t xml:space="preserve"> to be </w:t>
       </w:r>
       <w:r>
         <w:rPr>
@@ -2890,7 +2971,13 @@
         <w:rPr>
           <w:rFonts w:ascii="Arial" w:hAnsi="Arial"/>
         </w:rPr>
-        <w:t>and it has to be weak</w:t>
+        <w:t xml:space="preserve">and they have </w:t>
+      </w:r>
+      <w:r>
+        <w:rPr>
+          <w:rFonts w:ascii="Arial" w:hAnsi="Arial"/>
+        </w:rPr>
+        <w:t>to be weak</w:t>
       </w:r>
       <w:r>
         <w:rPr>
@@ -3020,31 +3107,19 @@
         <w:rPr>
           <w:rFonts w:ascii="Arial" w:hAnsi="Arial"/>
         </w:rPr>
-        <w:t>. To prevent agent</w:t>
-      </w:r>
-      <w:r>
-        <w:rPr>
-          <w:rFonts w:ascii="Arial" w:hAnsi="Arial"/>
-        </w:rPr>
-        <w:t>s from swimming into each other</w:t>
-      </w:r>
-      <w:r>
-        <w:rPr>
-          <w:rFonts w:ascii="Arial" w:hAnsi="Arial"/>
-        </w:rPr>
-        <w:t xml:space="preserve"> the repulsive force has to be stronger than the attractive force when agents are very close.</w:t>
-      </w:r>
-      <w:r>
-        <w:rPr>
-          <w:rFonts w:ascii="Arial" w:hAnsi="Arial"/>
-        </w:rPr>
-        <w:t xml:space="preserve"> Fortunately </w:t>
-      </w:r>
-      <w:r>
-        <w:rPr>
-          <w:rFonts w:ascii="Arial" w:hAnsi="Arial"/>
-        </w:rPr>
-        <w:t>choosing α to be smaller than γ and using them as exponents on the distance between the agents creates this exact situation</w:t>
+        <w:t>, i.e. the repulsive force is stronger than the attractive</w:t>
+      </w:r>
+      <w:r>
+        <w:rPr>
+          <w:rFonts w:ascii="Arial" w:hAnsi="Arial"/>
+        </w:rPr>
+        <w:t>. T</w:t>
+      </w:r>
+      <w:r>
+        <w:rPr>
+          <w:rFonts w:ascii="Arial" w:hAnsi="Arial"/>
+        </w:rPr>
+        <w:t>his prevents agents from swimming into each other</w:t>
       </w:r>
       <w:r>
         <w:rPr>
@@ -3052,34 +3127,102 @@
         </w:rPr>
         <w:t>.</w:t>
       </w:r>
-    </w:p>
-    <w:p>
-      <w:pPr>
-        <w:rPr>
-          <w:rFonts w:ascii="Arial" w:hAnsi="Arial"/>
-        </w:rPr>
-      </w:pPr>
-    </w:p>
-    <w:p>
-      <w:pPr>
-        <w:rPr>
-          <w:rFonts w:ascii="Arial" w:hAnsi="Arial"/>
-        </w:rPr>
-      </w:pPr>
-      <w:r>
-        <w:rPr>
-          <w:rFonts w:ascii="Arial" w:hAnsi="Arial"/>
-        </w:rPr>
-        <w:t>To find out how to choose the motion parameters to get a realistic result one examines two properties between them.</w:t>
-      </w:r>
-    </w:p>
-    <w:p>
-      <w:pPr>
-        <w:rPr>
-          <w:rFonts w:ascii="Arial" w:hAnsi="Arial"/>
-        </w:rPr>
-      </w:pPr>
-      <w:commentRangeStart w:id="3"/>
+      <w:r>
+        <w:rPr>
+          <w:rFonts w:ascii="Arial" w:hAnsi="Arial"/>
+        </w:rPr>
+        <w:t xml:space="preserve"> </w:t>
+      </w:r>
+      <w:r>
+        <w:rPr>
+          <w:rFonts w:ascii="Arial" w:hAnsi="Arial"/>
+        </w:rPr>
+        <w:t>C</w:t>
+      </w:r>
+      <w:r>
+        <w:rPr>
+          <w:rFonts w:ascii="Arial" w:hAnsi="Arial"/>
+        </w:rPr>
+        <w:t>hoosing α to be smaller than γ and using them as exponents on the distance between the agents creates this exact situation</w:t>
+      </w:r>
+      <w:r>
+        <w:rPr>
+          <w:rFonts w:ascii="Arial" w:hAnsi="Arial"/>
+        </w:rPr>
+        <w:t>.</w:t>
+      </w:r>
+      <w:r>
+        <w:rPr>
+          <w:rFonts w:ascii="Arial" w:hAnsi="Arial"/>
+        </w:rPr>
+        <w:t xml:space="preserve"> </w:t>
+      </w:r>
+      <w:proofErr w:type="gramStart"/>
+      <w:r>
+        <w:rPr>
+          <w:rFonts w:ascii="Arial" w:hAnsi="Arial"/>
+        </w:rPr>
+        <w:t xml:space="preserve">In this case, when </w:t>
+      </w:r>
+      <w:r>
+        <w:rPr>
+          <w:rFonts w:ascii="Arial" w:hAnsi="Arial"/>
+        </w:rPr>
+        <w:t>the distance between the agents gets smaller than 1</w:t>
+      </w:r>
+      <w:r>
+        <w:rPr>
+          <w:rFonts w:ascii="Arial" w:hAnsi="Arial"/>
+        </w:rPr>
+        <w:t>,</w:t>
+      </w:r>
+      <w:r>
+        <w:rPr>
+          <w:rFonts w:ascii="Arial" w:hAnsi="Arial"/>
+        </w:rPr>
+        <w:t xml:space="preserve"> the repulsive force becomes stronger than the attractive force.</w:t>
+      </w:r>
+      <w:proofErr w:type="gramEnd"/>
+    </w:p>
+    <w:p>
+      <w:pPr>
+        <w:rPr>
+          <w:rFonts w:ascii="Arial" w:hAnsi="Arial"/>
+        </w:rPr>
+      </w:pPr>
+    </w:p>
+    <w:p>
+      <w:pPr>
+        <w:rPr>
+          <w:rFonts w:ascii="Arial" w:hAnsi="Arial"/>
+        </w:rPr>
+      </w:pPr>
+      <w:r>
+        <w:rPr>
+          <w:rFonts w:ascii="Arial" w:hAnsi="Arial"/>
+        </w:rPr>
+        <w:t xml:space="preserve">To find out how to choose the motion parameters to get a realistic result </w:t>
+      </w:r>
+      <w:r>
+        <w:rPr>
+          <w:rFonts w:ascii="Arial" w:hAnsi="Arial"/>
+        </w:rPr>
+        <w:t>we examine</w:t>
+      </w:r>
+      <w:r>
+        <w:rPr>
+          <w:rFonts w:ascii="Arial" w:hAnsi="Arial"/>
+        </w:rPr>
+        <w:t xml:space="preserve"> two properties between them.</w:t>
+      </w:r>
+    </w:p>
+    <w:p>
+      <w:pPr>
+        <w:rPr>
+          <w:rFonts w:ascii="Arial" w:hAnsi="Arial"/>
+        </w:rPr>
+      </w:pPr>
+      <w:commentRangeStart w:id="2"/>
       <w:r>
         <w:rPr>
           <w:noProof/>
@@ -3145,7 +3288,7 @@
                     </a:ln>
                     <a:extLst>
                       <a:ext uri="{FAA26D3D-D897-4be2-8F04-BA451C77F1D7}">
-                        <ma14:placeholderFlag xmlns:ma14="http://schemas.microsoft.com/office/mac/drawingml/2011/main" xmlns:w="http://schemas.openxmlformats.org/wordprocessingml/2006/main" xmlns:w10="urn:schemas-microsoft-com:office:word" xmlns:v="urn:schemas-microsoft-com:vml" xmlns:o="urn:schemas-microsoft-com:office:office" xmlns:mv="urn:schemas-microsoft-com:mac:vml" xmlns:mo="http://schemas.microsoft.com/office/mac/office/2008/main" xmlns=""/>
+                        <ma14:placeholderFlag xmlns="" xmlns:mo="http://schemas.microsoft.com/office/mac/office/2008/main" xmlns:mv="urn:schemas-microsoft-com:mac:vml" xmlns:o="urn:schemas-microsoft-com:office:office" xmlns:v="urn:schemas-microsoft-com:vml" xmlns:w10="urn:schemas-microsoft-com:office:word" xmlns:w="http://schemas.openxmlformats.org/wordprocessingml/2006/main" xmlns:ma14="http://schemas.microsoft.com/office/mac/drawingml/2011/main"/>
                       </a:ext>
                     </a:extLst>
                   </pic:spPr>
@@ -3161,24 +3304,25 @@
           </wp:anchor>
         </w:drawing>
       </w:r>
-      <w:commentRangeEnd w:id="3"/>
+      <w:commentRangeEnd w:id="2"/>
       <w:r>
         <w:rPr>
           <w:rStyle w:val="Kommentarzeichen"/>
         </w:rPr>
-        <w:commentReference w:id="3"/>
-      </w:r>
-    </w:p>
-    <w:p>
-      <w:pPr>
-        <w:rPr>
-          <w:rFonts w:ascii="Arial" w:hAnsi="Arial"/>
-        </w:rPr>
-      </w:pPr>
-      <w:r>
-        <w:rPr>
-          <w:rFonts w:ascii="Arial" w:hAnsi="Arial"/>
-        </w:rPr>
+        <w:commentReference w:id="2"/>
+      </w:r>
+    </w:p>
+    <w:p>
+      <w:pPr>
+        <w:rPr>
+          <w:rFonts w:ascii="Arial" w:hAnsi="Arial"/>
+        </w:rPr>
+      </w:pPr>
+      <w:r>
+        <w:rPr>
+          <w:rFonts w:ascii="Arial" w:hAnsi="Arial"/>
+        </w:rPr>
+        <w:lastRenderedPageBreak/>
         <w:t xml:space="preserve">The first property is the difference between α and γ. The effect of </w:t>
       </w:r>
       <w:r>
@@ -3191,19 +3335,37 @@
         <w:rPr>
           <w:rFonts w:ascii="Arial" w:hAnsi="Arial"/>
         </w:rPr>
-        <w:t>igure 1.</w:t>
-      </w:r>
-      <w:r>
-        <w:rPr>
-          <w:rFonts w:ascii="Arial" w:hAnsi="Arial"/>
-        </w:rPr>
-        <w:t xml:space="preserve"> F</w:t>
-      </w:r>
-      <w:r>
-        <w:rPr>
-          <w:rFonts w:ascii="Arial" w:hAnsi="Arial"/>
-        </w:rPr>
-        <w:t xml:space="preserve">igure 1 shows the total force on an agent by another agent in relation to their distance. </w:t>
+        <w:t>igure 1. It</w:t>
+      </w:r>
+      <w:r>
+        <w:rPr>
+          <w:rFonts w:ascii="Arial" w:hAnsi="Arial"/>
+        </w:rPr>
+        <w:t xml:space="preserve"> show</w:t>
+      </w:r>
+      <w:r>
+        <w:rPr>
+          <w:rFonts w:ascii="Arial" w:hAnsi="Arial"/>
+        </w:rPr>
+        <w:t>s the total force on an agent due</w:t>
+      </w:r>
+      <w:r>
+        <w:rPr>
+          <w:rFonts w:ascii="Arial" w:hAnsi="Arial"/>
+        </w:rPr>
+        <w:t xml:space="preserve"> </w:t>
+      </w:r>
+      <w:r>
+        <w:rPr>
+          <w:rFonts w:ascii="Arial" w:hAnsi="Arial"/>
+        </w:rPr>
+        <w:t xml:space="preserve">to </w:t>
+      </w:r>
+      <w:r>
+        <w:rPr>
+          <w:rFonts w:ascii="Arial" w:hAnsi="Arial"/>
+        </w:rPr>
+        <w:t xml:space="preserve">another agent in relation to their distance. </w:t>
       </w:r>
       <w:r>
         <w:rPr>
@@ -3215,7 +3377,6 @@
         <w:rPr>
           <w:rFonts w:ascii="Arial" w:hAnsi="Arial"/>
         </w:rPr>
-        <w:lastRenderedPageBreak/>
         <w:t>larger</w:t>
       </w:r>
       <w:r>
@@ -3276,7 +3437,19 @@
         <w:rPr>
           <w:rFonts w:ascii="Arial" w:hAnsi="Arial"/>
         </w:rPr>
-        <w:t xml:space="preserve"> the most continuous result.</w:t>
+        <w:t xml:space="preserve"> the most continuous </w:t>
+      </w:r>
+      <w:r>
+        <w:rPr>
+          <w:rFonts w:ascii="Arial" w:hAnsi="Arial"/>
+        </w:rPr>
+        <w:t>movement</w:t>
+      </w:r>
+      <w:r>
+        <w:rPr>
+          <w:rFonts w:ascii="Arial" w:hAnsi="Arial"/>
+        </w:rPr>
+        <w:t>.</w:t>
       </w:r>
     </w:p>
     <w:p>
@@ -3351,7 +3524,7 @@
                     </a:ln>
                     <a:extLst>
                       <a:ext uri="{FAA26D3D-D897-4be2-8F04-BA451C77F1D7}">
-                        <ma14:placeholderFlag xmlns:ma14="http://schemas.microsoft.com/office/mac/drawingml/2011/main" xmlns:w="http://schemas.openxmlformats.org/wordprocessingml/2006/main" xmlns:w10="urn:schemas-microsoft-com:office:word" xmlns:v="urn:schemas-microsoft-com:vml" xmlns:o="urn:schemas-microsoft-com:office:office" xmlns:mv="urn:schemas-microsoft-com:mac:vml" xmlns:mo="http://schemas.microsoft.com/office/mac/office/2008/main" xmlns=""/>
+                        <ma14:placeholderFlag xmlns="" xmlns:mo="http://schemas.microsoft.com/office/mac/office/2008/main" xmlns:mv="urn:schemas-microsoft-com:mac:vml" xmlns:o="urn:schemas-microsoft-com:office:office" xmlns:v="urn:schemas-microsoft-com:vml" xmlns:w10="urn:schemas-microsoft-com:office:word" xmlns:w="http://schemas.openxmlformats.org/wordprocessingml/2006/main" xmlns:ma14="http://schemas.microsoft.com/office/mac/drawingml/2011/main"/>
                       </a:ext>
                     </a:extLst>
                   </pic:spPr>
@@ -3415,27 +3588,45 @@
         <w:rPr>
           <w:rFonts w:ascii="Arial" w:hAnsi="Arial"/>
         </w:rPr>
-        <w:t xml:space="preserve"> 2. Figure 2 shows the total force on an </w:t>
-      </w:r>
-      <w:commentRangeStart w:id="4"/>
+        <w:t xml:space="preserve"> 2. </w:t>
+      </w:r>
+      <w:r>
+        <w:rPr>
+          <w:rFonts w:ascii="Arial" w:hAnsi="Arial"/>
+        </w:rPr>
+        <w:t>It</w:t>
+      </w:r>
+      <w:r>
+        <w:rPr>
+          <w:rFonts w:ascii="Arial" w:hAnsi="Arial"/>
+        </w:rPr>
+        <w:t xml:space="preserve"> shows the total force on an </w:t>
+      </w:r>
+      <w:commentRangeStart w:id="3"/>
       <w:r>
         <w:rPr>
           <w:rFonts w:ascii="Arial" w:hAnsi="Arial"/>
         </w:rPr>
         <w:t>agent</w:t>
       </w:r>
-      <w:commentRangeEnd w:id="4"/>
+      <w:commentRangeEnd w:id="3"/>
       <w:r>
         <w:rPr>
           <w:rStyle w:val="Kommentarzeichen"/>
         </w:rPr>
-        <w:commentReference w:id="4"/>
-      </w:r>
-      <w:r>
-        <w:rPr>
-          <w:rFonts w:ascii="Arial" w:hAnsi="Arial"/>
-        </w:rPr>
-        <w:t xml:space="preserve"> by another agen</w:t>
+        <w:commentReference w:id="3"/>
+      </w:r>
+      <w:r>
+        <w:rPr>
+          <w:rFonts w:ascii="Arial" w:hAnsi="Arial"/>
+        </w:rPr>
+        <w:t xml:space="preserve"> due to</w:t>
+      </w:r>
+      <w:r>
+        <w:rPr>
+          <w:rFonts w:ascii="Arial" w:hAnsi="Arial"/>
+        </w:rPr>
+        <w:t xml:space="preserve"> another agen</w:t>
       </w:r>
       <w:r>
         <w:rPr>
@@ -3447,6 +3638,12 @@
         <w:rPr>
           <w:rFonts w:ascii="Arial" w:hAnsi="Arial"/>
         </w:rPr>
+        <w:t>,</w:t>
+      </w:r>
+      <w:r>
+        <w:rPr>
+          <w:rFonts w:ascii="Arial" w:hAnsi="Arial"/>
+        </w:rPr>
         <w:t xml:space="preserve"> just like figure 1. The most noticeable effect of changing </w:t>
       </w:r>
       <w:r>
@@ -3459,19 +3656,49 @@
         <w:rPr>
           <w:rFonts w:ascii="Arial" w:hAnsi="Arial"/>
         </w:rPr>
-        <w:t xml:space="preserve"> that the total force becomes stronger</w:t>
-      </w:r>
-      <w:r>
-        <w:rPr>
-          <w:rFonts w:ascii="Arial" w:hAnsi="Arial"/>
-        </w:rPr>
-        <w:t xml:space="preserve"> for distances greater than 1</w:t>
-      </w:r>
-      <w:r>
-        <w:rPr>
-          <w:rFonts w:ascii="Arial" w:hAnsi="Arial"/>
-        </w:rPr>
-        <w:t xml:space="preserve"> when α becomes bigger. For most realistic results we have to take the mass of one agent in</w:t>
+        <w:t xml:space="preserve"> that</w:t>
+      </w:r>
+      <w:r>
+        <w:rPr>
+          <w:rFonts w:ascii="Arial" w:hAnsi="Arial"/>
+        </w:rPr>
+        <w:t xml:space="preserve"> for distances greater </w:t>
+      </w:r>
+      <w:r>
+        <w:rPr>
+          <w:rFonts w:ascii="Arial" w:hAnsi="Arial"/>
+        </w:rPr>
+        <w:t>1</w:t>
+      </w:r>
+      <w:r>
+        <w:rPr>
+          <w:rFonts w:ascii="Arial" w:hAnsi="Arial"/>
+        </w:rPr>
+        <w:t xml:space="preserve"> the total force becomes stronger</w:t>
+      </w:r>
+      <w:r>
+        <w:rPr>
+          <w:rFonts w:ascii="Arial" w:hAnsi="Arial"/>
+        </w:rPr>
+        <w:t xml:space="preserve"> </w:t>
+      </w:r>
+      <w:r>
+        <w:rPr>
+          <w:rFonts w:ascii="Arial" w:hAnsi="Arial"/>
+        </w:rPr>
+        <w:t xml:space="preserve">when α becomes </w:t>
+      </w:r>
+      <w:r>
+        <w:rPr>
+          <w:rFonts w:ascii="Arial" w:hAnsi="Arial"/>
+        </w:rPr>
+        <w:t>greater</w:t>
+      </w:r>
+      <w:r>
+        <w:rPr>
+          <w:rFonts w:ascii="Arial" w:hAnsi="Arial"/>
+        </w:rPr>
+        <w:t>. For most realistic results we have to take the mass of one agent in</w:t>
       </w:r>
       <w:r>
         <w:rPr>
@@ -3615,7 +3842,7 @@
       </w:r>
     </w:p>
   </w:comment>
-  <w:comment w:id="2" w:author="Tondelli" w:date="2014-05-07T21:50:00Z" w:initials="T">
+  <w:comment w:id="2" w:author="Tondelli" w:date="2014-05-07T21:57:00Z" w:initials="T">
     <w:p>
       <w:pPr>
         <w:pStyle w:val="Kommentartext"/>
@@ -3627,27 +3854,11 @@
         <w:annotationRef/>
       </w:r>
       <w:r>
-        <w:t>Which force has to be strong? Don’t understand these two sentences…</w:t>
+        <w:t>Label the figures</w:t>
       </w:r>
     </w:p>
   </w:comment>
-  <w:comment w:id="3" w:author="Tondelli" w:date="2014-05-07T21:57:00Z" w:initials="T">
-    <w:p>
-      <w:pPr>
-        <w:pStyle w:val="Kommentartext"/>
-      </w:pPr>
-      <w:r>
-        <w:rPr>
-          <w:rStyle w:val="Kommentarzeichen"/>
-        </w:rPr>
-        <w:annotationRef/>
-      </w:r>
-      <w:r>
-        <w:t>Label the figures</w:t>
-      </w:r>
-    </w:p>
-  </w:comment>
-  <w:comment w:id="4" w:author="Tondelli" w:date="2014-05-07T21:58:00Z" w:initials="T">
+  <w:comment w:id="3" w:author="Tondelli" w:date="2014-05-07T21:58:00Z" w:initials="T">
     <w:p>
       <w:pPr>
         <w:pStyle w:val="Kommentartext"/>
@@ -4584,7 +4795,7 @@
 </file>
 
 <file path=customXml/itemProps1.xml><?xml version="1.0" encoding="utf-8"?>
-<ds:datastoreItem xmlns:ds="http://schemas.openxmlformats.org/officeDocument/2006/customXml" ds:itemID="{D7E21C52-7AE2-4E21-967C-85381F5FF2A2}">
+<ds:datastoreItem xmlns:ds="http://schemas.openxmlformats.org/officeDocument/2006/customXml" ds:itemID="{7DBFDD69-98A2-422B-A947-1E41E313B148}">
   <ds:schemaRefs>
     <ds:schemaRef ds:uri="http://schemas.openxmlformats.org/officeDocument/2006/bibliography"/>
   </ds:schemaRefs>

</xml_diff>